<commit_message>
Se agrega el documento de especificacion de requisitos
</commit_message>
<xml_diff>
--- a/Documentacion/Requisitos funcionales.docx
+++ b/Documentacion/Requisitos funcionales.docx
@@ -8,8 +8,197 @@
         <w:rPr>
           <w:rFonts w:ascii="Arial" w:eastAsia="Arial" w:hAnsi="Arial" w:cs="Arial"/>
           <w:color w:val="000000"/>
+          <w:sz w:val="28"/>
+          <w:szCs w:val="28"/>
+        </w:rPr>
+      </w:pPr>
+      <w:r>
+        <w:rPr>
+          <w:rFonts w:ascii="Arial" w:eastAsia="Arial" w:hAnsi="Arial" w:cs="Arial"/>
+          <w:color w:val="000000"/>
+          <w:sz w:val="28"/>
+          <w:szCs w:val="28"/>
+        </w:rPr>
+        <w:t>Especificación de Requisitos de Software IKLAN</w:t>
+      </w:r>
+    </w:p>
+    <w:p>
+      <w:pPr>
+        <w:pStyle w:val="Ttulo2"/>
+        <w:rPr>
+          <w:rFonts w:ascii="Arial" w:eastAsia="Arial" w:hAnsi="Arial" w:cs="Arial"/>
+          <w:color w:val="000000"/>
           <w:sz w:val="24"/>
           <w:szCs w:val="24"/>
+        </w:rPr>
+      </w:pPr>
+      <w:r>
+        <w:rPr>
+          <w:rFonts w:ascii="Arial" w:eastAsia="Arial" w:hAnsi="Arial" w:cs="Arial"/>
+          <w:color w:val="000000"/>
+          <w:sz w:val="24"/>
+          <w:szCs w:val="24"/>
+        </w:rPr>
+        <w:t>Características del usuario:</w:t>
+      </w:r>
+    </w:p>
+    <w:p>
+      <w:pPr>
+        <w:pStyle w:val="NormalWeb"/>
+        <w:spacing w:before="0" w:beforeAutospacing="0" w:after="160" w:afterAutospacing="0"/>
+        <w:rPr>
+          <w:rFonts w:ascii="Arial" w:hAnsi="Arial" w:cs="Arial"/>
+          <w:color w:val="000000"/>
+          <w:sz w:val="20"/>
+          <w:szCs w:val="20"/>
+        </w:rPr>
+      </w:pPr>
+      <w:r>
+        <w:rPr>
+          <w:rFonts w:ascii="Arial" w:hAnsi="Arial" w:cs="Arial"/>
+          <w:color w:val="000000"/>
+          <w:sz w:val="20"/>
+          <w:szCs w:val="20"/>
+        </w:rPr>
+        <w:t xml:space="preserve">La plataforma contará con </w:t>
+      </w:r>
+      <w:r>
+        <w:rPr>
+          <w:rFonts w:ascii="Arial" w:hAnsi="Arial" w:cs="Arial"/>
+          <w:color w:val="000000"/>
+          <w:sz w:val="20"/>
+          <w:szCs w:val="20"/>
+        </w:rPr>
+        <w:t>2</w:t>
+      </w:r>
+      <w:r>
+        <w:rPr>
+          <w:rFonts w:ascii="Arial" w:hAnsi="Arial" w:cs="Arial"/>
+          <w:color w:val="000000"/>
+          <w:sz w:val="20"/>
+          <w:szCs w:val="20"/>
+        </w:rPr>
+        <w:t xml:space="preserve"> tipos de usuarios, a continuación, se presentan estos usuarios y sus características.</w:t>
+      </w:r>
+    </w:p>
+    <w:p>
+      <w:pPr>
+        <w:pStyle w:val="NormalWeb"/>
+        <w:spacing w:before="0" w:beforeAutospacing="0" w:after="160" w:afterAutospacing="0"/>
+        <w:rPr>
+          <w:rFonts w:ascii="Arial" w:hAnsi="Arial" w:cs="Arial"/>
+          <w:b/>
+          <w:bCs/>
+        </w:rPr>
+      </w:pPr>
+      <w:r>
+        <w:rPr>
+          <w:rFonts w:ascii="Arial" w:hAnsi="Arial" w:cs="Arial"/>
+          <w:b/>
+          <w:bCs/>
+        </w:rPr>
+        <w:t xml:space="preserve">Anunciante: </w:t>
+      </w:r>
+    </w:p>
+    <w:p>
+      <w:pPr>
+        <w:pStyle w:val="NormalWeb"/>
+        <w:spacing w:before="0" w:beforeAutospacing="0" w:after="160" w:afterAutospacing="0"/>
+        <w:rPr>
+          <w:rFonts w:ascii="Arial" w:hAnsi="Arial" w:cs="Arial"/>
+          <w:sz w:val="20"/>
+          <w:szCs w:val="20"/>
+        </w:rPr>
+      </w:pPr>
+      <w:r>
+        <w:rPr>
+          <w:rFonts w:ascii="Arial" w:hAnsi="Arial" w:cs="Arial"/>
+          <w:sz w:val="20"/>
+          <w:szCs w:val="20"/>
+        </w:rPr>
+        <w:t>Serán aquellos usuarios que ingresan a la plataforma para publicar sus anuncios para que las demás personas puedan verlos.</w:t>
+      </w:r>
+    </w:p>
+    <w:p>
+      <w:pPr>
+        <w:pStyle w:val="NormalWeb"/>
+        <w:spacing w:before="0" w:beforeAutospacing="0" w:after="160" w:afterAutospacing="0"/>
+        <w:rPr>
+          <w:rFonts w:ascii="Arial" w:hAnsi="Arial" w:cs="Arial"/>
+          <w:b/>
+          <w:bCs/>
+        </w:rPr>
+      </w:pPr>
+      <w:r>
+        <w:rPr>
+          <w:rFonts w:ascii="Arial" w:hAnsi="Arial" w:cs="Arial"/>
+          <w:b/>
+          <w:bCs/>
+        </w:rPr>
+        <w:t>Administrador:</w:t>
+      </w:r>
+    </w:p>
+    <w:p>
+      <w:pPr>
+        <w:pStyle w:val="NormalWeb"/>
+        <w:spacing w:before="0" w:beforeAutospacing="0" w:after="160" w:afterAutospacing="0"/>
+        <w:rPr>
+          <w:rFonts w:ascii="Arial" w:hAnsi="Arial" w:cs="Arial"/>
+          <w:sz w:val="20"/>
+          <w:szCs w:val="20"/>
+        </w:rPr>
+      </w:pPr>
+      <w:r>
+        <w:rPr>
+          <w:rFonts w:ascii="Arial" w:hAnsi="Arial" w:cs="Arial"/>
+          <w:sz w:val="20"/>
+          <w:szCs w:val="20"/>
+        </w:rPr>
+        <w:t>El administrador es el que administra las publicaciones y anuncios de los anunciantes, asegurándose de que cumplan con las reglas de la plataforma, en tal caso de que infrinjan estas normas el administrador puede eliminar o editar los anuncios o publicaciones, también puede administrar las cuentas de los usuarios, dándoles permisos o eliminándolos de la plataforma.</w:t>
+      </w:r>
+    </w:p>
+    <w:p>
+      <w:pPr>
+        <w:rPr>
+          <w:rFonts w:ascii="Arial" w:hAnsi="Arial" w:cs="Arial"/>
+          <w:sz w:val="20"/>
+          <w:szCs w:val="20"/>
+        </w:rPr>
+      </w:pPr>
+      <w:r>
+        <w:rPr>
+          <w:rFonts w:ascii="Arial" w:hAnsi="Arial" w:cs="Arial"/>
+          <w:b/>
+          <w:bCs/>
+          <w:sz w:val="24"/>
+          <w:szCs w:val="24"/>
+        </w:rPr>
+        <w:t xml:space="preserve">Visitante: </w:t>
+      </w:r>
+    </w:p>
+    <w:p>
+      <w:pPr>
+        <w:rPr>
+          <w:rFonts w:ascii="Arial" w:hAnsi="Arial" w:cs="Arial"/>
+          <w:sz w:val="20"/>
+          <w:szCs w:val="20"/>
+        </w:rPr>
+      </w:pPr>
+      <w:r>
+        <w:rPr>
+          <w:rFonts w:ascii="Arial" w:hAnsi="Arial" w:cs="Arial"/>
+          <w:sz w:val="20"/>
+          <w:szCs w:val="20"/>
+        </w:rPr>
+        <w:t>Estos usuarios no tienen la necesidad de registrarse, ya que ellos solo visitarán la pagina para poder ver los anuncios o publicaciones, podrán ver la información respectiva a estos anuncios sin embargo no pueden editar ni cambiar nada.</w:t>
+      </w:r>
+    </w:p>
+    <w:p>
+      <w:pPr>
+        <w:rPr>
+          <w:rFonts w:ascii="Arial" w:hAnsi="Arial" w:cs="Arial"/>
+          <w:sz w:val="20"/>
+          <w:szCs w:val="20"/>
         </w:rPr>
       </w:pPr>
     </w:p>
@@ -168,40 +357,339 @@
                 <w:between w:val="nil"/>
               </w:pBdr>
               <w:spacing w:line="276" w:lineRule="auto"/>
-              <w:jc w:val="both"/>
-              <w:rPr>
-                <w:rFonts w:ascii="Arial" w:eastAsia="Arial" w:hAnsi="Arial" w:cs="Arial"/>
-                <w:color w:val="000000"/>
-                <w:sz w:val="20"/>
-                <w:szCs w:val="20"/>
-                <w:highlight w:val="yellow"/>
-              </w:rPr>
-            </w:pPr>
-            <w:r>
-              <w:rPr>
-                <w:rFonts w:ascii="Arial" w:eastAsia="Arial" w:hAnsi="Arial" w:cs="Arial"/>
-                <w:color w:val="000000"/>
-                <w:sz w:val="20"/>
-                <w:szCs w:val="20"/>
-                <w:highlight w:val="yellow"/>
-              </w:rPr>
-              <w:t xml:space="preserve">RF1 – </w:t>
-            </w:r>
-            <w:r>
-              <w:rPr>
-                <w:rFonts w:ascii="Arial" w:eastAsia="Arial" w:hAnsi="Arial" w:cs="Arial"/>
-                <w:color w:val="000000"/>
-                <w:sz w:val="20"/>
-                <w:szCs w:val="20"/>
-                <w:highlight w:val="yellow"/>
-              </w:rPr>
-              <w:t xml:space="preserve">El sistema tendrá un módulo de autenticación e ingreso por roles. </w:t>
+              <w:rPr>
+                <w:rFonts w:ascii="Arial" w:eastAsia="Arial" w:hAnsi="Arial" w:cs="Arial"/>
+                <w:b/>
+                <w:color w:val="000000"/>
+                <w:sz w:val="20"/>
+                <w:szCs w:val="20"/>
+              </w:rPr>
+            </w:pPr>
+            <w:r>
+              <w:rPr>
+                <w:rFonts w:ascii="Arial" w:eastAsia="Arial" w:hAnsi="Arial" w:cs="Arial"/>
+                <w:color w:val="000000"/>
+                <w:sz w:val="20"/>
+                <w:szCs w:val="20"/>
+              </w:rPr>
+              <w:t xml:space="preserve">RF1 – Gestión </w:t>
+            </w:r>
+            <w:r>
+              <w:rPr>
+                <w:rFonts w:ascii="Arial" w:eastAsia="Arial" w:hAnsi="Arial" w:cs="Arial"/>
+                <w:color w:val="000000"/>
+                <w:sz w:val="20"/>
+                <w:szCs w:val="20"/>
+              </w:rPr>
+              <w:t xml:space="preserve">y control </w:t>
+            </w:r>
+            <w:r>
+              <w:rPr>
+                <w:rFonts w:ascii="Arial" w:eastAsia="Arial" w:hAnsi="Arial" w:cs="Arial"/>
+                <w:color w:val="000000"/>
+                <w:sz w:val="20"/>
+                <w:szCs w:val="20"/>
+              </w:rPr>
+              <w:t>de usuarios</w:t>
             </w:r>
           </w:p>
         </w:tc>
         <w:tc>
           <w:tcPr>
             <w:tcW w:w="3260" w:type="dxa"/>
+          </w:tcPr>
+          <w:p>
+            <w:pPr>
+              <w:pBdr>
+                <w:top w:val="nil"/>
+                <w:left w:val="nil"/>
+                <w:bottom w:val="nil"/>
+                <w:right w:val="nil"/>
+                <w:between w:val="nil"/>
+              </w:pBdr>
+              <w:spacing w:line="276" w:lineRule="auto"/>
+              <w:rPr>
+                <w:rFonts w:ascii="Arial" w:eastAsia="Arial" w:hAnsi="Arial" w:cs="Arial"/>
+                <w:b/>
+                <w:color w:val="000000"/>
+                <w:sz w:val="20"/>
+                <w:szCs w:val="20"/>
+              </w:rPr>
+            </w:pPr>
+            <w:r>
+              <w:rPr>
+                <w:rFonts w:ascii="Arial" w:eastAsia="Arial" w:hAnsi="Arial" w:cs="Arial"/>
+                <w:color w:val="000000"/>
+                <w:sz w:val="20"/>
+                <w:szCs w:val="20"/>
+              </w:rPr>
+              <w:t>Esencial</w:t>
+            </w:r>
+          </w:p>
+        </w:tc>
+      </w:tr>
+      <w:tr>
+        <w:tc>
+          <w:tcPr>
+            <w:tcW w:w="5949" w:type="dxa"/>
+          </w:tcPr>
+          <w:p>
+            <w:pPr>
+              <w:pBdr>
+                <w:top w:val="nil"/>
+                <w:left w:val="nil"/>
+                <w:bottom w:val="nil"/>
+                <w:right w:val="nil"/>
+                <w:between w:val="nil"/>
+              </w:pBdr>
+              <w:spacing w:line="276" w:lineRule="auto"/>
+              <w:rPr>
+                <w:rFonts w:ascii="Arial" w:eastAsia="Arial" w:hAnsi="Arial" w:cs="Arial"/>
+                <w:b/>
+                <w:color w:val="000000"/>
+                <w:sz w:val="20"/>
+                <w:szCs w:val="20"/>
+              </w:rPr>
+            </w:pPr>
+            <w:r>
+              <w:rPr>
+                <w:rFonts w:ascii="Arial" w:eastAsia="Arial" w:hAnsi="Arial" w:cs="Arial"/>
+                <w:color w:val="000000"/>
+                <w:sz w:val="20"/>
+                <w:szCs w:val="20"/>
+              </w:rPr>
+              <w:t xml:space="preserve">     RF</w:t>
+            </w:r>
+            <w:r>
+              <w:rPr>
+                <w:rFonts w:ascii="Arial" w:eastAsia="Arial" w:hAnsi="Arial" w:cs="Arial"/>
+                <w:color w:val="000000"/>
+                <w:sz w:val="20"/>
+                <w:szCs w:val="20"/>
+              </w:rPr>
+              <w:t>1</w:t>
+            </w:r>
+            <w:r>
+              <w:rPr>
+                <w:rFonts w:ascii="Arial" w:eastAsia="Arial" w:hAnsi="Arial" w:cs="Arial"/>
+                <w:color w:val="000000"/>
+                <w:sz w:val="20"/>
+                <w:szCs w:val="20"/>
+              </w:rPr>
+              <w:t>.1 – Registro de usuarios en la plataforma</w:t>
+            </w:r>
+          </w:p>
+        </w:tc>
+        <w:tc>
+          <w:tcPr>
+            <w:tcW w:w="3260" w:type="dxa"/>
+          </w:tcPr>
+          <w:p>
+            <w:pPr>
+              <w:pBdr>
+                <w:top w:val="nil"/>
+                <w:left w:val="nil"/>
+                <w:bottom w:val="nil"/>
+                <w:right w:val="nil"/>
+                <w:between w:val="nil"/>
+              </w:pBdr>
+              <w:spacing w:line="276" w:lineRule="auto"/>
+              <w:rPr>
+                <w:rFonts w:ascii="Arial" w:eastAsia="Arial" w:hAnsi="Arial" w:cs="Arial"/>
+                <w:b/>
+                <w:color w:val="000000"/>
+                <w:sz w:val="20"/>
+                <w:szCs w:val="20"/>
+              </w:rPr>
+            </w:pPr>
+            <w:r>
+              <w:rPr>
+                <w:rFonts w:ascii="Arial" w:eastAsia="Arial" w:hAnsi="Arial" w:cs="Arial"/>
+                <w:color w:val="000000"/>
+                <w:sz w:val="20"/>
+                <w:szCs w:val="20"/>
+              </w:rPr>
+              <w:t>Esencial</w:t>
+            </w:r>
+          </w:p>
+        </w:tc>
+      </w:tr>
+      <w:tr>
+        <w:tc>
+          <w:tcPr>
+            <w:tcW w:w="5949" w:type="dxa"/>
+          </w:tcPr>
+          <w:p>
+            <w:pPr>
+              <w:pBdr>
+                <w:top w:val="nil"/>
+                <w:left w:val="nil"/>
+                <w:bottom w:val="nil"/>
+                <w:right w:val="nil"/>
+                <w:between w:val="nil"/>
+              </w:pBdr>
+              <w:spacing w:line="276" w:lineRule="auto"/>
+              <w:rPr>
+                <w:rFonts w:ascii="Arial" w:eastAsia="Arial" w:hAnsi="Arial" w:cs="Arial"/>
+                <w:b/>
+                <w:color w:val="000000"/>
+                <w:sz w:val="20"/>
+                <w:szCs w:val="20"/>
+              </w:rPr>
+            </w:pPr>
+            <w:r>
+              <w:rPr>
+                <w:rFonts w:ascii="Arial" w:eastAsia="Arial" w:hAnsi="Arial" w:cs="Arial"/>
+                <w:color w:val="000000"/>
+                <w:sz w:val="20"/>
+                <w:szCs w:val="20"/>
+              </w:rPr>
+              <w:t xml:space="preserve">     RF</w:t>
+            </w:r>
+            <w:r>
+              <w:rPr>
+                <w:rFonts w:ascii="Arial" w:eastAsia="Arial" w:hAnsi="Arial" w:cs="Arial"/>
+                <w:color w:val="000000"/>
+                <w:sz w:val="20"/>
+                <w:szCs w:val="20"/>
+              </w:rPr>
+              <w:t>1</w:t>
+            </w:r>
+            <w:r>
+              <w:rPr>
+                <w:rFonts w:ascii="Arial" w:eastAsia="Arial" w:hAnsi="Arial" w:cs="Arial"/>
+                <w:color w:val="000000"/>
+                <w:sz w:val="20"/>
+                <w:szCs w:val="20"/>
+              </w:rPr>
+              <w:t>.2 – Actualizar datos de usuario</w:t>
+            </w:r>
+          </w:p>
+        </w:tc>
+        <w:tc>
+          <w:tcPr>
+            <w:tcW w:w="3260" w:type="dxa"/>
+          </w:tcPr>
+          <w:p>
+            <w:pPr>
+              <w:pBdr>
+                <w:top w:val="nil"/>
+                <w:left w:val="nil"/>
+                <w:bottom w:val="nil"/>
+                <w:right w:val="nil"/>
+                <w:between w:val="nil"/>
+              </w:pBdr>
+              <w:spacing w:line="276" w:lineRule="auto"/>
+              <w:rPr>
+                <w:rFonts w:ascii="Arial" w:eastAsia="Arial" w:hAnsi="Arial" w:cs="Arial"/>
+                <w:b/>
+                <w:color w:val="000000"/>
+                <w:sz w:val="20"/>
+                <w:szCs w:val="20"/>
+              </w:rPr>
+            </w:pPr>
+            <w:r>
+              <w:rPr>
+                <w:rFonts w:ascii="Arial" w:eastAsia="Arial" w:hAnsi="Arial" w:cs="Arial"/>
+                <w:color w:val="000000"/>
+                <w:sz w:val="20"/>
+                <w:szCs w:val="20"/>
+              </w:rPr>
+              <w:t>Esencial</w:t>
+            </w:r>
+          </w:p>
+        </w:tc>
+      </w:tr>
+      <w:tr>
+        <w:tc>
+          <w:tcPr>
+            <w:tcW w:w="5949" w:type="dxa"/>
+          </w:tcPr>
+          <w:p>
+            <w:pPr>
+              <w:pBdr>
+                <w:top w:val="nil"/>
+                <w:left w:val="nil"/>
+                <w:bottom w:val="nil"/>
+                <w:right w:val="nil"/>
+                <w:between w:val="nil"/>
+              </w:pBdr>
+              <w:spacing w:line="276" w:lineRule="auto"/>
+              <w:rPr>
+                <w:rFonts w:ascii="Arial" w:eastAsia="Arial" w:hAnsi="Arial" w:cs="Arial"/>
+                <w:b/>
+                <w:color w:val="000000"/>
+                <w:sz w:val="20"/>
+                <w:szCs w:val="20"/>
+              </w:rPr>
+            </w:pPr>
+            <w:r>
+              <w:rPr>
+                <w:rFonts w:ascii="Arial" w:eastAsia="Arial" w:hAnsi="Arial" w:cs="Arial"/>
+                <w:color w:val="000000"/>
+                <w:sz w:val="20"/>
+                <w:szCs w:val="20"/>
+              </w:rPr>
+              <w:t xml:space="preserve">     RF</w:t>
+            </w:r>
+            <w:r>
+              <w:rPr>
+                <w:rFonts w:ascii="Arial" w:eastAsia="Arial" w:hAnsi="Arial" w:cs="Arial"/>
+                <w:color w:val="000000"/>
+                <w:sz w:val="20"/>
+                <w:szCs w:val="20"/>
+              </w:rPr>
+              <w:t>1</w:t>
+            </w:r>
+            <w:r>
+              <w:rPr>
+                <w:rFonts w:ascii="Arial" w:eastAsia="Arial" w:hAnsi="Arial" w:cs="Arial"/>
+                <w:color w:val="000000"/>
+                <w:sz w:val="20"/>
+                <w:szCs w:val="20"/>
+              </w:rPr>
+              <w:t>.3 – Eliminar datos de usuario</w:t>
+            </w:r>
+          </w:p>
+        </w:tc>
+        <w:tc>
+          <w:tcPr>
+            <w:tcW w:w="3260" w:type="dxa"/>
+          </w:tcPr>
+          <w:p>
+            <w:pPr>
+              <w:pBdr>
+                <w:top w:val="nil"/>
+                <w:left w:val="nil"/>
+                <w:bottom w:val="nil"/>
+                <w:right w:val="nil"/>
+                <w:between w:val="nil"/>
+              </w:pBdr>
+              <w:spacing w:line="276" w:lineRule="auto"/>
+              <w:rPr>
+                <w:rFonts w:ascii="Arial" w:eastAsia="Arial" w:hAnsi="Arial" w:cs="Arial"/>
+                <w:b/>
+                <w:color w:val="000000"/>
+                <w:sz w:val="20"/>
+                <w:szCs w:val="20"/>
+              </w:rPr>
+            </w:pPr>
+            <w:r>
+              <w:rPr>
+                <w:rFonts w:ascii="Arial" w:eastAsia="Arial" w:hAnsi="Arial" w:cs="Arial"/>
+                <w:color w:val="000000"/>
+                <w:sz w:val="20"/>
+                <w:szCs w:val="20"/>
+              </w:rPr>
+              <w:t>Esencial</w:t>
+            </w:r>
+          </w:p>
+        </w:tc>
+      </w:tr>
+      <w:tr>
+        <w:tc>
+          <w:tcPr>
+            <w:tcW w:w="5949" w:type="dxa"/>
           </w:tcPr>
           <w:p>
             <w:pPr>
@@ -228,6 +716,57 @@
                 <w:sz w:val="20"/>
                 <w:szCs w:val="20"/>
               </w:rPr>
+              <w:t>RF2</w:t>
+            </w:r>
+            <w:r>
+              <w:rPr>
+                <w:rFonts w:ascii="Arial" w:eastAsia="Arial" w:hAnsi="Arial" w:cs="Arial"/>
+                <w:color w:val="000000"/>
+                <w:sz w:val="20"/>
+                <w:szCs w:val="20"/>
+              </w:rPr>
+              <w:t xml:space="preserve"> – </w:t>
+            </w:r>
+            <w:r>
+              <w:rPr>
+                <w:rFonts w:ascii="Arial" w:eastAsia="Arial" w:hAnsi="Arial" w:cs="Arial"/>
+                <w:color w:val="000000"/>
+                <w:sz w:val="20"/>
+                <w:szCs w:val="20"/>
+              </w:rPr>
+              <w:t>Sistema de Autenticación de la plataforma</w:t>
+            </w:r>
+          </w:p>
+        </w:tc>
+        <w:tc>
+          <w:tcPr>
+            <w:tcW w:w="3260" w:type="dxa"/>
+          </w:tcPr>
+          <w:p>
+            <w:pPr>
+              <w:pBdr>
+                <w:top w:val="nil"/>
+                <w:left w:val="nil"/>
+                <w:bottom w:val="nil"/>
+                <w:right w:val="nil"/>
+                <w:between w:val="nil"/>
+              </w:pBdr>
+              <w:spacing w:line="276" w:lineRule="auto"/>
+              <w:jc w:val="both"/>
+              <w:rPr>
+                <w:rFonts w:ascii="Arial" w:eastAsia="Arial" w:hAnsi="Arial" w:cs="Arial"/>
+                <w:color w:val="000000"/>
+                <w:sz w:val="20"/>
+                <w:szCs w:val="20"/>
+              </w:rPr>
+            </w:pPr>
+            <w:r>
+              <w:rPr>
+                <w:rFonts w:ascii="Arial" w:eastAsia="Arial" w:hAnsi="Arial" w:cs="Arial"/>
+                <w:color w:val="000000"/>
+                <w:sz w:val="20"/>
+                <w:szCs w:val="20"/>
+              </w:rPr>
               <w:t>Esencial</w:t>
             </w:r>
           </w:p>
@@ -254,47 +793,16 @@
                 <w:color w:val="000000"/>
                 <w:sz w:val="20"/>
                 <w:szCs w:val="20"/>
-                <w:highlight w:val="yellow"/>
-              </w:rPr>
-            </w:pPr>
-            <w:r>
-              <w:rPr>
-                <w:rFonts w:ascii="Arial" w:eastAsia="Arial" w:hAnsi="Arial" w:cs="Arial"/>
-                <w:color w:val="000000"/>
-                <w:sz w:val="20"/>
-                <w:szCs w:val="20"/>
-                <w:highlight w:val="yellow"/>
-              </w:rPr>
-              <w:t xml:space="preserve">RF2 – Gestión de </w:t>
-            </w:r>
-            <w:commentRangeStart w:id="0"/>
-            <w:r>
-              <w:rPr>
-                <w:rFonts w:ascii="Arial" w:eastAsia="Arial" w:hAnsi="Arial" w:cs="Arial"/>
-                <w:color w:val="000000"/>
-                <w:sz w:val="20"/>
-                <w:szCs w:val="20"/>
-                <w:highlight w:val="yellow"/>
-              </w:rPr>
-              <w:t>usuarios</w:t>
-            </w:r>
-            <w:commentRangeEnd w:id="0"/>
-            <w:r>
-              <w:rPr>
-                <w:rStyle w:val="Refdecomentario"/>
-                <w:highlight w:val="yellow"/>
-              </w:rPr>
-              <w:commentReference w:id="0"/>
-            </w:r>
-            <w:r>
-              <w:rPr>
-                <w:rFonts w:ascii="Arial" w:eastAsia="Arial" w:hAnsi="Arial" w:cs="Arial"/>
-                <w:color w:val="000000"/>
-                <w:sz w:val="20"/>
-                <w:szCs w:val="20"/>
-                <w:highlight w:val="yellow"/>
-              </w:rPr>
-              <w:t xml:space="preserve"> </w:t>
+              </w:rPr>
+            </w:pPr>
+            <w:r>
+              <w:rPr>
+                <w:rFonts w:ascii="Arial" w:eastAsia="Arial" w:hAnsi="Arial" w:cs="Arial"/>
+                <w:color w:val="000000"/>
+                <w:sz w:val="20"/>
+                <w:szCs w:val="20"/>
+              </w:rPr>
+              <w:t>RF3 – Gestión de anuncios</w:t>
             </w:r>
           </w:p>
         </w:tc>
@@ -362,7 +870,7 @@
                 <w:sz w:val="20"/>
                 <w:szCs w:val="20"/>
               </w:rPr>
-              <w:t xml:space="preserve">     RF2.1 – Registro de usuarios en la plataforma</w:t>
+              <w:t xml:space="preserve">     RF3.1 – Registrar anuncios nuevos</w:t>
             </w:r>
           </w:p>
         </w:tc>
@@ -430,7 +938,7 @@
                 <w:sz w:val="20"/>
                 <w:szCs w:val="20"/>
               </w:rPr>
-              <w:t xml:space="preserve">     RF2.2 – Actualizar datos de usuario</w:t>
+              <w:t xml:space="preserve">     RF3.2 – Actualizar datos de los anuncios</w:t>
             </w:r>
           </w:p>
         </w:tc>
@@ -498,7 +1006,7 @@
                 <w:sz w:val="20"/>
                 <w:szCs w:val="20"/>
               </w:rPr>
-              <w:t xml:space="preserve">     RF2.3 – Eliminar datos de usuario</w:t>
+              <w:t xml:space="preserve">     RF3.3 – Eliminar anuncios </w:t>
             </w:r>
           </w:p>
         </w:tc>
@@ -566,7 +1074,7 @@
                 <w:sz w:val="20"/>
                 <w:szCs w:val="20"/>
               </w:rPr>
-              <w:t>RF3 – Gestión de anuncios</w:t>
+              <w:t xml:space="preserve">     RF3.4 – Consultar anuncios</w:t>
             </w:r>
           </w:p>
         </w:tc>
@@ -604,299 +1112,636 @@
           </w:p>
         </w:tc>
       </w:tr>
-      <w:tr>
-        <w:tc>
-          <w:tcPr>
-            <w:tcW w:w="5949" w:type="dxa"/>
-          </w:tcPr>
-          <w:p>
-            <w:pPr>
-              <w:pBdr>
-                <w:top w:val="nil"/>
-                <w:left w:val="nil"/>
-                <w:bottom w:val="nil"/>
-                <w:right w:val="nil"/>
-                <w:between w:val="nil"/>
-              </w:pBdr>
-              <w:spacing w:line="276" w:lineRule="auto"/>
-              <w:jc w:val="both"/>
-              <w:rPr>
-                <w:rFonts w:ascii="Arial" w:eastAsia="Arial" w:hAnsi="Arial" w:cs="Arial"/>
-                <w:color w:val="000000"/>
-                <w:sz w:val="20"/>
-                <w:szCs w:val="20"/>
-              </w:rPr>
-            </w:pPr>
-            <w:r>
-              <w:rPr>
-                <w:rFonts w:ascii="Arial" w:eastAsia="Arial" w:hAnsi="Arial" w:cs="Arial"/>
-                <w:color w:val="000000"/>
-                <w:sz w:val="20"/>
-                <w:szCs w:val="20"/>
-              </w:rPr>
-              <w:t xml:space="preserve">     RF3.1 – Registrar anuncios nuevos</w:t>
-            </w:r>
-          </w:p>
-        </w:tc>
-        <w:tc>
-          <w:tcPr>
-            <w:tcW w:w="3260" w:type="dxa"/>
-          </w:tcPr>
-          <w:p>
-            <w:pPr>
-              <w:pBdr>
-                <w:top w:val="nil"/>
-                <w:left w:val="nil"/>
-                <w:bottom w:val="nil"/>
-                <w:right w:val="nil"/>
-                <w:between w:val="nil"/>
-              </w:pBdr>
-              <w:spacing w:line="276" w:lineRule="auto"/>
-              <w:jc w:val="both"/>
-              <w:rPr>
-                <w:rFonts w:ascii="Arial" w:eastAsia="Arial" w:hAnsi="Arial" w:cs="Arial"/>
-                <w:color w:val="000000"/>
-                <w:sz w:val="20"/>
-                <w:szCs w:val="20"/>
-              </w:rPr>
-            </w:pPr>
-            <w:r>
-              <w:rPr>
-                <w:rFonts w:ascii="Arial" w:eastAsia="Arial" w:hAnsi="Arial" w:cs="Arial"/>
-                <w:color w:val="000000"/>
-                <w:sz w:val="20"/>
-                <w:szCs w:val="20"/>
-              </w:rPr>
-              <w:t>Esencial</w:t>
-            </w:r>
-          </w:p>
-        </w:tc>
-      </w:tr>
-      <w:tr>
-        <w:tc>
-          <w:tcPr>
-            <w:tcW w:w="5949" w:type="dxa"/>
-          </w:tcPr>
-          <w:p>
-            <w:pPr>
-              <w:pBdr>
-                <w:top w:val="nil"/>
-                <w:left w:val="nil"/>
-                <w:bottom w:val="nil"/>
-                <w:right w:val="nil"/>
-                <w:between w:val="nil"/>
-              </w:pBdr>
-              <w:spacing w:line="276" w:lineRule="auto"/>
-              <w:jc w:val="both"/>
-              <w:rPr>
-                <w:rFonts w:ascii="Arial" w:eastAsia="Arial" w:hAnsi="Arial" w:cs="Arial"/>
-                <w:color w:val="000000"/>
-                <w:sz w:val="20"/>
-                <w:szCs w:val="20"/>
-              </w:rPr>
-            </w:pPr>
-            <w:r>
-              <w:rPr>
-                <w:rFonts w:ascii="Arial" w:eastAsia="Arial" w:hAnsi="Arial" w:cs="Arial"/>
-                <w:color w:val="000000"/>
-                <w:sz w:val="20"/>
-                <w:szCs w:val="20"/>
-              </w:rPr>
-              <w:t xml:space="preserve">     RF3.2 – Actualizar datos de los anuncios</w:t>
-            </w:r>
-          </w:p>
-        </w:tc>
-        <w:tc>
-          <w:tcPr>
-            <w:tcW w:w="3260" w:type="dxa"/>
-          </w:tcPr>
-          <w:p>
-            <w:pPr>
-              <w:pBdr>
-                <w:top w:val="nil"/>
-                <w:left w:val="nil"/>
-                <w:bottom w:val="nil"/>
-                <w:right w:val="nil"/>
-                <w:between w:val="nil"/>
-              </w:pBdr>
-              <w:spacing w:line="276" w:lineRule="auto"/>
-              <w:jc w:val="both"/>
-              <w:rPr>
-                <w:rFonts w:ascii="Arial" w:eastAsia="Arial" w:hAnsi="Arial" w:cs="Arial"/>
-                <w:color w:val="000000"/>
-                <w:sz w:val="20"/>
-                <w:szCs w:val="20"/>
-              </w:rPr>
-            </w:pPr>
-            <w:r>
-              <w:rPr>
-                <w:rFonts w:ascii="Arial" w:eastAsia="Arial" w:hAnsi="Arial" w:cs="Arial"/>
-                <w:color w:val="000000"/>
-                <w:sz w:val="20"/>
-                <w:szCs w:val="20"/>
-              </w:rPr>
-              <w:t>Esencial</w:t>
-            </w:r>
-          </w:p>
-        </w:tc>
-      </w:tr>
-      <w:tr>
-        <w:tc>
-          <w:tcPr>
-            <w:tcW w:w="5949" w:type="dxa"/>
-          </w:tcPr>
-          <w:p>
-            <w:pPr>
-              <w:pBdr>
-                <w:top w:val="nil"/>
-                <w:left w:val="nil"/>
-                <w:bottom w:val="nil"/>
-                <w:right w:val="nil"/>
-                <w:between w:val="nil"/>
-              </w:pBdr>
-              <w:spacing w:line="276" w:lineRule="auto"/>
-              <w:jc w:val="both"/>
-              <w:rPr>
-                <w:rFonts w:ascii="Arial" w:eastAsia="Arial" w:hAnsi="Arial" w:cs="Arial"/>
-                <w:color w:val="000000"/>
-                <w:sz w:val="20"/>
-                <w:szCs w:val="20"/>
-              </w:rPr>
-            </w:pPr>
-            <w:r>
-              <w:rPr>
-                <w:rFonts w:ascii="Arial" w:eastAsia="Arial" w:hAnsi="Arial" w:cs="Arial"/>
-                <w:color w:val="000000"/>
-                <w:sz w:val="20"/>
-                <w:szCs w:val="20"/>
-              </w:rPr>
-              <w:t xml:space="preserve">     RF3.3 – Eliminar anuncios </w:t>
-            </w:r>
-          </w:p>
-        </w:tc>
-        <w:tc>
-          <w:tcPr>
-            <w:tcW w:w="3260" w:type="dxa"/>
-          </w:tcPr>
-          <w:p>
-            <w:pPr>
-              <w:pBdr>
-                <w:top w:val="nil"/>
-                <w:left w:val="nil"/>
-                <w:bottom w:val="nil"/>
-                <w:right w:val="nil"/>
-                <w:between w:val="nil"/>
-              </w:pBdr>
-              <w:spacing w:line="276" w:lineRule="auto"/>
-              <w:jc w:val="both"/>
-              <w:rPr>
-                <w:rFonts w:ascii="Arial" w:eastAsia="Arial" w:hAnsi="Arial" w:cs="Arial"/>
-                <w:color w:val="000000"/>
-                <w:sz w:val="20"/>
-                <w:szCs w:val="20"/>
-              </w:rPr>
-            </w:pPr>
-            <w:r>
-              <w:rPr>
-                <w:rFonts w:ascii="Arial" w:eastAsia="Arial" w:hAnsi="Arial" w:cs="Arial"/>
-                <w:color w:val="000000"/>
-                <w:sz w:val="20"/>
-                <w:szCs w:val="20"/>
-              </w:rPr>
-              <w:t>Esencial</w:t>
-            </w:r>
-          </w:p>
-        </w:tc>
-      </w:tr>
-      <w:tr>
-        <w:tc>
-          <w:tcPr>
-            <w:tcW w:w="5949" w:type="dxa"/>
-          </w:tcPr>
-          <w:p>
-            <w:pPr>
-              <w:pBdr>
-                <w:top w:val="nil"/>
-                <w:left w:val="nil"/>
-                <w:bottom w:val="nil"/>
-                <w:right w:val="nil"/>
-                <w:between w:val="nil"/>
-              </w:pBdr>
-              <w:spacing w:line="276" w:lineRule="auto"/>
-              <w:jc w:val="both"/>
-              <w:rPr>
-                <w:rFonts w:ascii="Arial" w:eastAsia="Arial" w:hAnsi="Arial" w:cs="Arial"/>
-                <w:color w:val="000000"/>
-                <w:sz w:val="20"/>
-                <w:szCs w:val="20"/>
-              </w:rPr>
-            </w:pPr>
-            <w:r>
-              <w:rPr>
-                <w:rFonts w:ascii="Arial" w:eastAsia="Arial" w:hAnsi="Arial" w:cs="Arial"/>
-                <w:color w:val="000000"/>
-                <w:sz w:val="20"/>
-                <w:szCs w:val="20"/>
-              </w:rPr>
-              <w:t xml:space="preserve">     RF3.4 – Consultar anuncios</w:t>
-            </w:r>
-          </w:p>
-        </w:tc>
-        <w:tc>
-          <w:tcPr>
-            <w:tcW w:w="3260" w:type="dxa"/>
-          </w:tcPr>
-          <w:p>
-            <w:pPr>
-              <w:pBdr>
-                <w:top w:val="nil"/>
-                <w:left w:val="nil"/>
-                <w:bottom w:val="nil"/>
-                <w:right w:val="nil"/>
-                <w:between w:val="nil"/>
-              </w:pBdr>
-              <w:spacing w:line="276" w:lineRule="auto"/>
-              <w:jc w:val="both"/>
-              <w:rPr>
-                <w:rFonts w:ascii="Arial" w:eastAsia="Arial" w:hAnsi="Arial" w:cs="Arial"/>
-                <w:color w:val="000000"/>
-                <w:sz w:val="20"/>
-                <w:szCs w:val="20"/>
-              </w:rPr>
-            </w:pPr>
-            <w:r>
-              <w:rPr>
-                <w:rFonts w:ascii="Arial" w:eastAsia="Arial" w:hAnsi="Arial" w:cs="Arial"/>
-                <w:color w:val="000000"/>
-                <w:sz w:val="20"/>
-                <w:szCs w:val="20"/>
-              </w:rPr>
-              <w:t>Esencial</w:t>
-            </w:r>
-          </w:p>
-        </w:tc>
-      </w:tr>
     </w:tbl>
+    <w:p/>
     <w:p/>
     <w:p>
       <w:pPr>
         <w:pStyle w:val="Ttulo3"/>
         <w:rPr>
           <w:rFonts w:ascii="Arial" w:eastAsia="Arial" w:hAnsi="Arial" w:cs="Arial"/>
+          <w:b/>
+          <w:bCs/>
           <w:color w:val="000000"/>
-          <w:sz w:val="20"/>
           <w:szCs w:val="20"/>
         </w:rPr>
       </w:pPr>
       <w:r>
         <w:rPr>
           <w:rFonts w:ascii="Arial" w:eastAsia="Arial" w:hAnsi="Arial" w:cs="Arial"/>
+          <w:b/>
+          <w:bCs/>
           <w:color w:val="000000"/>
           <w:szCs w:val="20"/>
         </w:rPr>
+        <w:lastRenderedPageBreak/>
         <w:t>Clasificación de requisitos funcionales</w:t>
       </w:r>
     </w:p>
+    <w:p/>
+    <w:tbl>
+      <w:tblPr>
+        <w:tblW w:w="8828" w:type="dxa"/>
+        <w:tblBorders>
+          <w:top w:val="single" w:sz="4" w:space="0" w:color="BFBFBF"/>
+          <w:left w:val="single" w:sz="4" w:space="0" w:color="BFBFBF"/>
+          <w:bottom w:val="single" w:sz="4" w:space="0" w:color="BFBFBF"/>
+          <w:right w:val="single" w:sz="4" w:space="0" w:color="BFBFBF"/>
+          <w:insideH w:val="single" w:sz="4" w:space="0" w:color="BFBFBF"/>
+          <w:insideV w:val="single" w:sz="4" w:space="0" w:color="BFBFBF"/>
+        </w:tblBorders>
+        <w:tblLayout w:type="fixed"/>
+        <w:tblLook w:val="0400" w:firstRow="0" w:lastRow="0" w:firstColumn="0" w:lastColumn="0" w:noHBand="0" w:noVBand="1"/>
+      </w:tblPr>
+      <w:tblGrid>
+        <w:gridCol w:w="3397"/>
+        <w:gridCol w:w="5431"/>
+      </w:tblGrid>
+      <w:tr>
+        <w:tc>
+          <w:tcPr>
+            <w:tcW w:w="3397" w:type="dxa"/>
+          </w:tcPr>
+          <w:p>
+            <w:pPr>
+              <w:pBdr>
+                <w:top w:val="nil"/>
+                <w:left w:val="nil"/>
+                <w:bottom w:val="nil"/>
+                <w:right w:val="nil"/>
+                <w:between w:val="nil"/>
+              </w:pBdr>
+              <w:spacing w:line="276" w:lineRule="auto"/>
+              <w:rPr>
+                <w:rFonts w:ascii="Arial" w:eastAsia="Arial" w:hAnsi="Arial" w:cs="Arial"/>
+                <w:b/>
+                <w:color w:val="000000"/>
+                <w:sz w:val="20"/>
+                <w:szCs w:val="20"/>
+              </w:rPr>
+            </w:pPr>
+            <w:r>
+              <w:rPr>
+                <w:rFonts w:ascii="Arial" w:eastAsia="Arial" w:hAnsi="Arial" w:cs="Arial"/>
+                <w:b/>
+                <w:color w:val="000000"/>
+                <w:sz w:val="20"/>
+                <w:szCs w:val="20"/>
+              </w:rPr>
+              <w:t>ID del requerimiento</w:t>
+            </w:r>
+          </w:p>
+        </w:tc>
+        <w:tc>
+          <w:tcPr>
+            <w:tcW w:w="5431" w:type="dxa"/>
+          </w:tcPr>
+          <w:p>
+            <w:pPr>
+              <w:widowControl w:val="0"/>
+              <w:pBdr>
+                <w:top w:val="nil"/>
+                <w:left w:val="nil"/>
+                <w:bottom w:val="nil"/>
+                <w:right w:val="nil"/>
+                <w:between w:val="nil"/>
+              </w:pBdr>
+              <w:tabs>
+                <w:tab w:val="left" w:pos="5460"/>
+              </w:tabs>
+              <w:spacing w:after="120"/>
+              <w:ind w:left="708" w:hanging="708"/>
+              <w:jc w:val="both"/>
+              <w:rPr>
+                <w:rFonts w:ascii="Arial" w:eastAsia="Arial" w:hAnsi="Arial" w:cs="Arial"/>
+                <w:color w:val="0000FF"/>
+                <w:sz w:val="20"/>
+                <w:szCs w:val="20"/>
+                <w:highlight w:val="white"/>
+              </w:rPr>
+            </w:pPr>
+            <w:r>
+              <w:rPr>
+                <w:rFonts w:ascii="Arial" w:eastAsia="Arial" w:hAnsi="Arial" w:cs="Arial"/>
+                <w:color w:val="000000" w:themeColor="text1"/>
+                <w:sz w:val="20"/>
+                <w:szCs w:val="20"/>
+                <w:highlight w:val="white"/>
+              </w:rPr>
+              <w:t>RF</w:t>
+            </w:r>
+            <w:r>
+              <w:rPr>
+                <w:rFonts w:ascii="Arial" w:eastAsia="Arial" w:hAnsi="Arial" w:cs="Arial"/>
+                <w:color w:val="000000" w:themeColor="text1"/>
+                <w:sz w:val="20"/>
+                <w:szCs w:val="20"/>
+                <w:highlight w:val="white"/>
+              </w:rPr>
+              <w:t>1</w:t>
+            </w:r>
+          </w:p>
+        </w:tc>
+      </w:tr>
+      <w:tr>
+        <w:tc>
+          <w:tcPr>
+            <w:tcW w:w="3397" w:type="dxa"/>
+          </w:tcPr>
+          <w:p>
+            <w:pPr>
+              <w:pBdr>
+                <w:top w:val="nil"/>
+                <w:left w:val="nil"/>
+                <w:bottom w:val="nil"/>
+                <w:right w:val="nil"/>
+                <w:between w:val="nil"/>
+              </w:pBdr>
+              <w:spacing w:line="276" w:lineRule="auto"/>
+              <w:rPr>
+                <w:rFonts w:ascii="Arial" w:eastAsia="Arial" w:hAnsi="Arial" w:cs="Arial"/>
+                <w:b/>
+                <w:color w:val="000000"/>
+                <w:sz w:val="20"/>
+                <w:szCs w:val="20"/>
+              </w:rPr>
+            </w:pPr>
+            <w:r>
+              <w:rPr>
+                <w:rFonts w:ascii="Arial" w:eastAsia="Arial" w:hAnsi="Arial" w:cs="Arial"/>
+                <w:b/>
+                <w:color w:val="000000"/>
+                <w:sz w:val="20"/>
+                <w:szCs w:val="20"/>
+              </w:rPr>
+              <w:t>Nombre del requerimiento</w:t>
+            </w:r>
+          </w:p>
+        </w:tc>
+        <w:tc>
+          <w:tcPr>
+            <w:tcW w:w="5431" w:type="dxa"/>
+          </w:tcPr>
+          <w:p>
+            <w:pPr>
+              <w:widowControl w:val="0"/>
+              <w:pBdr>
+                <w:top w:val="nil"/>
+                <w:left w:val="nil"/>
+                <w:bottom w:val="nil"/>
+                <w:right w:val="nil"/>
+                <w:between w:val="nil"/>
+              </w:pBdr>
+              <w:tabs>
+                <w:tab w:val="left" w:pos="5460"/>
+              </w:tabs>
+              <w:spacing w:after="120"/>
+              <w:ind w:left="708" w:hanging="708"/>
+              <w:jc w:val="both"/>
+              <w:rPr>
+                <w:rFonts w:ascii="Arial" w:eastAsia="Arial" w:hAnsi="Arial" w:cs="Arial"/>
+                <w:color w:val="000000" w:themeColor="text1"/>
+                <w:sz w:val="20"/>
+                <w:szCs w:val="20"/>
+                <w:highlight w:val="white"/>
+              </w:rPr>
+            </w:pPr>
+            <w:r>
+              <w:rPr>
+                <w:rFonts w:ascii="Arial" w:eastAsia="Arial" w:hAnsi="Arial" w:cs="Arial"/>
+                <w:color w:val="000000" w:themeColor="text1"/>
+                <w:sz w:val="20"/>
+                <w:szCs w:val="20"/>
+                <w:highlight w:val="white"/>
+              </w:rPr>
+              <w:t xml:space="preserve">Gestión </w:t>
+            </w:r>
+            <w:r>
+              <w:rPr>
+                <w:rFonts w:ascii="Arial" w:eastAsia="Arial" w:hAnsi="Arial" w:cs="Arial"/>
+                <w:color w:val="000000" w:themeColor="text1"/>
+                <w:sz w:val="20"/>
+                <w:szCs w:val="20"/>
+                <w:highlight w:val="white"/>
+              </w:rPr>
+              <w:t xml:space="preserve">y control </w:t>
+            </w:r>
+            <w:r>
+              <w:rPr>
+                <w:rFonts w:ascii="Arial" w:eastAsia="Arial" w:hAnsi="Arial" w:cs="Arial"/>
+                <w:color w:val="000000" w:themeColor="text1"/>
+                <w:sz w:val="20"/>
+                <w:szCs w:val="20"/>
+                <w:highlight w:val="white"/>
+              </w:rPr>
+              <w:t>de usuarios</w:t>
+            </w:r>
+          </w:p>
+        </w:tc>
+      </w:tr>
+      <w:tr>
+        <w:tc>
+          <w:tcPr>
+            <w:tcW w:w="3397" w:type="dxa"/>
+          </w:tcPr>
+          <w:p>
+            <w:pPr>
+              <w:pBdr>
+                <w:top w:val="nil"/>
+                <w:left w:val="nil"/>
+                <w:bottom w:val="nil"/>
+                <w:right w:val="nil"/>
+                <w:between w:val="nil"/>
+              </w:pBdr>
+              <w:spacing w:line="276" w:lineRule="auto"/>
+              <w:rPr>
+                <w:rFonts w:ascii="Arial" w:eastAsia="Arial" w:hAnsi="Arial" w:cs="Arial"/>
+                <w:b/>
+                <w:color w:val="000000"/>
+                <w:sz w:val="20"/>
+                <w:szCs w:val="20"/>
+              </w:rPr>
+            </w:pPr>
+            <w:r>
+              <w:rPr>
+                <w:rFonts w:ascii="Arial" w:eastAsia="Arial" w:hAnsi="Arial" w:cs="Arial"/>
+                <w:b/>
+                <w:color w:val="000000"/>
+                <w:sz w:val="20"/>
+                <w:szCs w:val="20"/>
+              </w:rPr>
+              <w:t>Descripción</w:t>
+            </w:r>
+          </w:p>
+        </w:tc>
+        <w:tc>
+          <w:tcPr>
+            <w:tcW w:w="5431" w:type="dxa"/>
+          </w:tcPr>
+          <w:p>
+            <w:pPr>
+              <w:widowControl w:val="0"/>
+              <w:pBdr>
+                <w:top w:val="nil"/>
+                <w:left w:val="nil"/>
+                <w:bottom w:val="nil"/>
+                <w:right w:val="nil"/>
+                <w:between w:val="nil"/>
+              </w:pBdr>
+              <w:tabs>
+                <w:tab w:val="left" w:pos="5460"/>
+              </w:tabs>
+              <w:spacing w:after="120"/>
+              <w:ind w:left="708" w:hanging="708"/>
+              <w:jc w:val="both"/>
+              <w:rPr>
+                <w:rFonts w:ascii="Arial" w:eastAsia="Arial" w:hAnsi="Arial" w:cs="Arial"/>
+                <w:color w:val="000000" w:themeColor="text1"/>
+                <w:sz w:val="20"/>
+                <w:szCs w:val="20"/>
+                <w:highlight w:val="white"/>
+              </w:rPr>
+            </w:pPr>
+            <w:r>
+              <w:rPr>
+                <w:rFonts w:ascii="Arial" w:eastAsia="Arial" w:hAnsi="Arial" w:cs="Arial"/>
+                <w:color w:val="000000" w:themeColor="text1"/>
+                <w:sz w:val="20"/>
+                <w:szCs w:val="20"/>
+                <w:highlight w:val="white"/>
+              </w:rPr>
+              <w:t xml:space="preserve">El software deberá permitir que los usuarios se registren, </w:t>
+            </w:r>
+            <w:r>
+              <w:rPr>
+                <w:rFonts w:ascii="Arial" w:eastAsia="Arial" w:hAnsi="Arial" w:cs="Arial"/>
+                <w:color w:val="000000" w:themeColor="text1"/>
+                <w:sz w:val="20"/>
+                <w:szCs w:val="20"/>
+                <w:highlight w:val="white"/>
+              </w:rPr>
+              <w:t xml:space="preserve">para que estos mismos </w:t>
+            </w:r>
+            <w:r>
+              <w:rPr>
+                <w:rFonts w:ascii="Arial" w:eastAsia="Arial" w:hAnsi="Arial" w:cs="Arial"/>
+                <w:color w:val="000000" w:themeColor="text1"/>
+                <w:sz w:val="20"/>
+                <w:szCs w:val="20"/>
+                <w:highlight w:val="white"/>
+              </w:rPr>
+              <w:t>puedan ingresar a la plataforma, también deberá dar la posibilidad de actualizar</w:t>
+            </w:r>
+            <w:r>
+              <w:rPr>
+                <w:rFonts w:ascii="Arial" w:eastAsia="Arial" w:hAnsi="Arial" w:cs="Arial"/>
+                <w:color w:val="000000" w:themeColor="text1"/>
+                <w:sz w:val="20"/>
+                <w:szCs w:val="20"/>
+                <w:highlight w:val="white"/>
+              </w:rPr>
+              <w:t xml:space="preserve"> </w:t>
+            </w:r>
+            <w:r>
+              <w:rPr>
+                <w:rFonts w:ascii="Arial" w:eastAsia="Arial" w:hAnsi="Arial" w:cs="Arial"/>
+                <w:color w:val="000000" w:themeColor="text1"/>
+                <w:sz w:val="20"/>
+                <w:szCs w:val="20"/>
+                <w:highlight w:val="white"/>
+              </w:rPr>
+              <w:t>o eliminar los datos de los usuarios.</w:t>
+            </w:r>
+          </w:p>
+          <w:p>
+            <w:pPr>
+              <w:widowControl w:val="0"/>
+              <w:pBdr>
+                <w:top w:val="nil"/>
+                <w:left w:val="nil"/>
+                <w:bottom w:val="nil"/>
+                <w:right w:val="nil"/>
+                <w:between w:val="nil"/>
+              </w:pBdr>
+              <w:tabs>
+                <w:tab w:val="left" w:pos="5460"/>
+              </w:tabs>
+              <w:spacing w:after="120"/>
+              <w:ind w:left="708" w:hanging="708"/>
+              <w:jc w:val="both"/>
+              <w:rPr>
+                <w:rFonts w:ascii="Arial" w:eastAsia="Arial" w:hAnsi="Arial" w:cs="Arial"/>
+                <w:color w:val="000000" w:themeColor="text1"/>
+                <w:sz w:val="20"/>
+                <w:szCs w:val="20"/>
+                <w:highlight w:val="white"/>
+              </w:rPr>
+            </w:pPr>
+            <w:r>
+              <w:rPr>
+                <w:rFonts w:ascii="Arial" w:eastAsia="Arial" w:hAnsi="Arial" w:cs="Arial"/>
+                <w:color w:val="000000"/>
+                <w:sz w:val="20"/>
+                <w:szCs w:val="20"/>
+              </w:rPr>
+              <w:t>RF</w:t>
+            </w:r>
+            <w:r>
+              <w:rPr>
+                <w:rFonts w:ascii="Arial" w:eastAsia="Arial" w:hAnsi="Arial" w:cs="Arial"/>
+                <w:color w:val="000000"/>
+                <w:sz w:val="20"/>
+                <w:szCs w:val="20"/>
+              </w:rPr>
+              <w:t>1</w:t>
+            </w:r>
+            <w:r>
+              <w:rPr>
+                <w:rFonts w:ascii="Arial" w:eastAsia="Arial" w:hAnsi="Arial" w:cs="Arial"/>
+                <w:color w:val="000000"/>
+                <w:sz w:val="20"/>
+                <w:szCs w:val="20"/>
+              </w:rPr>
+              <w:t>.1 – Registro de usuarios en la plataforma</w:t>
+            </w:r>
+            <w:r>
+              <w:rPr>
+                <w:rFonts w:ascii="Arial" w:eastAsia="Arial" w:hAnsi="Arial" w:cs="Arial"/>
+                <w:color w:val="000000" w:themeColor="text1"/>
+                <w:sz w:val="20"/>
+                <w:szCs w:val="20"/>
+                <w:highlight w:val="white"/>
+              </w:rPr>
+              <w:t>: El sistema deberá permitir que los usuarios registren sus datos en la plataforma.</w:t>
+            </w:r>
+          </w:p>
+          <w:p>
+            <w:pPr>
+              <w:widowControl w:val="0"/>
+              <w:pBdr>
+                <w:top w:val="nil"/>
+                <w:left w:val="nil"/>
+                <w:bottom w:val="nil"/>
+                <w:right w:val="nil"/>
+                <w:between w:val="nil"/>
+              </w:pBdr>
+              <w:tabs>
+                <w:tab w:val="left" w:pos="5460"/>
+              </w:tabs>
+              <w:spacing w:after="120"/>
+              <w:ind w:left="708" w:hanging="708"/>
+              <w:jc w:val="both"/>
+              <w:rPr>
+                <w:rFonts w:ascii="Arial" w:eastAsia="Arial" w:hAnsi="Arial" w:cs="Arial"/>
+                <w:color w:val="000000" w:themeColor="text1"/>
+                <w:sz w:val="20"/>
+                <w:szCs w:val="20"/>
+                <w:highlight w:val="white"/>
+              </w:rPr>
+            </w:pPr>
+            <w:r>
+              <w:rPr>
+                <w:rFonts w:ascii="Arial" w:eastAsia="Arial" w:hAnsi="Arial" w:cs="Arial"/>
+                <w:color w:val="000000"/>
+                <w:sz w:val="20"/>
+                <w:szCs w:val="20"/>
+              </w:rPr>
+              <w:t>RF</w:t>
+            </w:r>
+            <w:r>
+              <w:rPr>
+                <w:rFonts w:ascii="Arial" w:eastAsia="Arial" w:hAnsi="Arial" w:cs="Arial"/>
+                <w:color w:val="000000"/>
+                <w:sz w:val="20"/>
+                <w:szCs w:val="20"/>
+              </w:rPr>
+              <w:t>1</w:t>
+            </w:r>
+            <w:r>
+              <w:rPr>
+                <w:rFonts w:ascii="Arial" w:eastAsia="Arial" w:hAnsi="Arial" w:cs="Arial"/>
+                <w:color w:val="000000"/>
+                <w:sz w:val="20"/>
+                <w:szCs w:val="20"/>
+              </w:rPr>
+              <w:t>.2 – Actualizar datos de usuario:</w:t>
+            </w:r>
+            <w:r>
+              <w:rPr>
+                <w:rFonts w:ascii="Arial" w:eastAsia="Arial" w:hAnsi="Arial" w:cs="Arial"/>
+                <w:color w:val="000000" w:themeColor="text1"/>
+                <w:sz w:val="20"/>
+                <w:szCs w:val="20"/>
+                <w:highlight w:val="white"/>
+              </w:rPr>
+              <w:t xml:space="preserve"> El sistema deberá permitir la actualización de estos datos</w:t>
+            </w:r>
+          </w:p>
+          <w:p>
+            <w:pPr>
+              <w:widowControl w:val="0"/>
+              <w:pBdr>
+                <w:top w:val="nil"/>
+                <w:left w:val="nil"/>
+                <w:bottom w:val="nil"/>
+                <w:right w:val="nil"/>
+                <w:between w:val="nil"/>
+              </w:pBdr>
+              <w:tabs>
+                <w:tab w:val="left" w:pos="5460"/>
+              </w:tabs>
+              <w:spacing w:after="120"/>
+              <w:ind w:left="708" w:hanging="708"/>
+              <w:jc w:val="both"/>
+              <w:rPr>
+                <w:rFonts w:ascii="Arial" w:eastAsia="Arial" w:hAnsi="Arial" w:cs="Arial"/>
+                <w:color w:val="000000" w:themeColor="text1"/>
+                <w:sz w:val="20"/>
+                <w:szCs w:val="20"/>
+                <w:highlight w:val="white"/>
+              </w:rPr>
+            </w:pPr>
+            <w:r>
+              <w:rPr>
+                <w:rFonts w:ascii="Arial" w:eastAsia="Arial" w:hAnsi="Arial" w:cs="Arial"/>
+                <w:color w:val="000000"/>
+                <w:sz w:val="20"/>
+                <w:szCs w:val="20"/>
+              </w:rPr>
+              <w:t>RF</w:t>
+            </w:r>
+            <w:r>
+              <w:rPr>
+                <w:rFonts w:ascii="Arial" w:eastAsia="Arial" w:hAnsi="Arial" w:cs="Arial"/>
+                <w:color w:val="000000"/>
+                <w:sz w:val="20"/>
+                <w:szCs w:val="20"/>
+              </w:rPr>
+              <w:t>1</w:t>
+            </w:r>
+            <w:r>
+              <w:rPr>
+                <w:rFonts w:ascii="Arial" w:eastAsia="Arial" w:hAnsi="Arial" w:cs="Arial"/>
+                <w:color w:val="000000"/>
+                <w:sz w:val="20"/>
+                <w:szCs w:val="20"/>
+              </w:rPr>
+              <w:t>.3 – Eliminar datos de usuario</w:t>
+            </w:r>
+            <w:r>
+              <w:rPr>
+                <w:rFonts w:ascii="Arial" w:eastAsia="Arial" w:hAnsi="Arial" w:cs="Arial"/>
+                <w:color w:val="000000" w:themeColor="text1"/>
+                <w:sz w:val="20"/>
+                <w:szCs w:val="20"/>
+                <w:highlight w:val="white"/>
+              </w:rPr>
+              <w:t>: El sistema deberá permitir eliminar estos datos</w:t>
+            </w:r>
+          </w:p>
+          <w:p>
+            <w:pPr>
+              <w:widowControl w:val="0"/>
+              <w:pBdr>
+                <w:top w:val="nil"/>
+                <w:left w:val="nil"/>
+                <w:bottom w:val="nil"/>
+                <w:right w:val="nil"/>
+                <w:between w:val="nil"/>
+              </w:pBdr>
+              <w:tabs>
+                <w:tab w:val="left" w:pos="5460"/>
+              </w:tabs>
+              <w:spacing w:after="120"/>
+              <w:jc w:val="both"/>
+              <w:rPr>
+                <w:rFonts w:ascii="Arial" w:eastAsia="Arial" w:hAnsi="Arial" w:cs="Arial"/>
+                <w:color w:val="0000FF"/>
+                <w:sz w:val="20"/>
+                <w:szCs w:val="20"/>
+                <w:highlight w:val="white"/>
+              </w:rPr>
+            </w:pPr>
+          </w:p>
+        </w:tc>
+      </w:tr>
+      <w:tr>
+        <w:tc>
+          <w:tcPr>
+            <w:tcW w:w="3397" w:type="dxa"/>
+          </w:tcPr>
+          <w:p>
+            <w:pPr>
+              <w:pBdr>
+                <w:top w:val="nil"/>
+                <w:left w:val="nil"/>
+                <w:bottom w:val="nil"/>
+                <w:right w:val="nil"/>
+                <w:between w:val="nil"/>
+              </w:pBdr>
+              <w:spacing w:line="276" w:lineRule="auto"/>
+              <w:rPr>
+                <w:rFonts w:ascii="Arial" w:eastAsia="Arial" w:hAnsi="Arial" w:cs="Arial"/>
+                <w:b/>
+                <w:color w:val="000000"/>
+                <w:sz w:val="20"/>
+                <w:szCs w:val="20"/>
+              </w:rPr>
+            </w:pPr>
+            <w:r>
+              <w:rPr>
+                <w:rFonts w:ascii="Arial" w:eastAsia="Arial" w:hAnsi="Arial" w:cs="Arial"/>
+                <w:b/>
+                <w:color w:val="000000"/>
+                <w:sz w:val="20"/>
+                <w:szCs w:val="20"/>
+              </w:rPr>
+              <w:t>Prioridad</w:t>
+            </w:r>
+          </w:p>
+        </w:tc>
+        <w:tc>
+          <w:tcPr>
+            <w:tcW w:w="5431" w:type="dxa"/>
+          </w:tcPr>
+          <w:p>
+            <w:pPr>
+              <w:widowControl w:val="0"/>
+              <w:pBdr>
+                <w:top w:val="nil"/>
+                <w:left w:val="nil"/>
+                <w:bottom w:val="nil"/>
+                <w:right w:val="nil"/>
+                <w:between w:val="nil"/>
+              </w:pBdr>
+              <w:tabs>
+                <w:tab w:val="left" w:pos="5460"/>
+              </w:tabs>
+              <w:spacing w:after="120"/>
+              <w:jc w:val="both"/>
+              <w:rPr>
+                <w:rFonts w:ascii="Arial" w:eastAsia="Arial" w:hAnsi="Arial" w:cs="Arial"/>
+                <w:color w:val="000000" w:themeColor="text1"/>
+                <w:sz w:val="20"/>
+                <w:szCs w:val="20"/>
+                <w:highlight w:val="white"/>
+              </w:rPr>
+            </w:pPr>
+            <w:r>
+              <w:rPr>
+                <w:rFonts w:ascii="Arial" w:eastAsia="Arial" w:hAnsi="Arial" w:cs="Arial"/>
+                <w:color w:val="000000" w:themeColor="text1"/>
+                <w:sz w:val="20"/>
+                <w:szCs w:val="20"/>
+                <w:highlight w:val="white"/>
+              </w:rPr>
+              <w:t>Alta</w:t>
+            </w:r>
+          </w:p>
+        </w:tc>
+      </w:tr>
+    </w:tbl>
+    <w:p/>
     <w:p>
       <w:pPr>
         <w:pBdr>
@@ -1016,7 +1861,7 @@
                 <w:szCs w:val="20"/>
                 <w:highlight w:val="white"/>
               </w:rPr>
-              <w:t xml:space="preserve">1 </w:t>
+              <w:t>2</w:t>
             </w:r>
           </w:p>
         </w:tc>
@@ -1087,11 +1932,12 @@
             <w:r>
               <w:rPr>
                 <w:rFonts w:ascii="Arial" w:eastAsia="Arial" w:hAnsi="Arial" w:cs="Arial"/>
-                <w:color w:val="000000"/>
-                <w:sz w:val="20"/>
-                <w:szCs w:val="20"/>
-              </w:rPr>
-              <w:t>El sistema tendrá un módulo de autenticación e ingreso por roles.</w:t>
+                <w:color w:val="000000" w:themeColor="text1"/>
+                <w:sz w:val="20"/>
+                <w:szCs w:val="20"/>
+                <w:highlight w:val="white"/>
+              </w:rPr>
+              <w:t>Sistema de Autenticación de la plataforma</w:t>
             </w:r>
           </w:p>
         </w:tc>
@@ -1161,21 +2007,11 @@
             <w:r>
               <w:rPr>
                 <w:rFonts w:ascii="Arial" w:eastAsia="Arial" w:hAnsi="Arial" w:cs="Arial"/>
-                <w:color w:val="000000" w:themeColor="text1"/>
-                <w:sz w:val="20"/>
-                <w:szCs w:val="20"/>
-                <w:highlight w:val="white"/>
-              </w:rPr>
-              <w:t xml:space="preserve">RF1.1 </w:t>
-            </w:r>
-            <w:r>
-              <w:rPr>
-                <w:rFonts w:ascii="Arial" w:eastAsia="Arial" w:hAnsi="Arial" w:cs="Arial"/>
-                <w:color w:val="000000"/>
-                <w:sz w:val="20"/>
-                <w:szCs w:val="20"/>
-              </w:rPr>
-              <w:t>– Inicio de sesión de usuarios y administradores.</w:t>
+                <w:color w:val="000000"/>
+                <w:sz w:val="20"/>
+                <w:szCs w:val="20"/>
+              </w:rPr>
+              <w:t>Inicio de sesión de usuarios y administradores.</w:t>
             </w:r>
           </w:p>
           <w:p>
@@ -1208,16 +2044,7 @@
                 <w:sz w:val="20"/>
                 <w:szCs w:val="20"/>
               </w:rPr>
-              <w:t>Los usuarios podrán crear sus propios anuncios y gestionarlos, los administradores podrán gestionar los anuncios de todos los usuarios</w:t>
-            </w:r>
-            <w:r>
-              <w:rPr>
-                <w:rFonts w:ascii="Arial" w:eastAsia="Arial" w:hAnsi="Arial" w:cs="Arial"/>
-                <w:color w:val="000000"/>
-                <w:sz w:val="20"/>
-                <w:szCs w:val="20"/>
-              </w:rPr>
-              <w:t>.</w:t>
+              <w:t>Los usuarios podrán ingresar a la plataforma mediante un sistema de autenticación donde deberán ingresar su nombre de usuario o correo electrónico, y su contraseña</w:t>
             </w:r>
           </w:p>
         </w:tc>
@@ -1298,627 +2125,6 @@
         </w:tc>
       </w:tr>
     </w:tbl>
-    <w:p>
-      <w:pPr>
-        <w:pBdr>
-          <w:top w:val="nil"/>
-          <w:left w:val="nil"/>
-          <w:bottom w:val="nil"/>
-          <w:right w:val="nil"/>
-          <w:between w:val="nil"/>
-        </w:pBdr>
-        <w:spacing w:after="0" w:line="276" w:lineRule="auto"/>
-        <w:jc w:val="both"/>
-        <w:rPr>
-          <w:rFonts w:ascii="Arial" w:eastAsia="Arial" w:hAnsi="Arial" w:cs="Arial"/>
-          <w:b/>
-          <w:color w:val="000000"/>
-          <w:sz w:val="20"/>
-          <w:szCs w:val="20"/>
-        </w:rPr>
-      </w:pPr>
-    </w:p>
-    <w:p>
-      <w:pPr>
-        <w:pBdr>
-          <w:top w:val="nil"/>
-          <w:left w:val="nil"/>
-          <w:bottom w:val="nil"/>
-          <w:right w:val="nil"/>
-          <w:between w:val="nil"/>
-        </w:pBdr>
-        <w:spacing w:after="0" w:line="276" w:lineRule="auto"/>
-        <w:jc w:val="both"/>
-        <w:rPr>
-          <w:rFonts w:ascii="Arial" w:eastAsia="Arial" w:hAnsi="Arial" w:cs="Arial"/>
-          <w:b/>
-          <w:color w:val="000000"/>
-          <w:sz w:val="20"/>
-          <w:szCs w:val="20"/>
-        </w:rPr>
-      </w:pPr>
-    </w:p>
-    <w:p>
-      <w:pPr>
-        <w:pBdr>
-          <w:top w:val="nil"/>
-          <w:left w:val="nil"/>
-          <w:bottom w:val="nil"/>
-          <w:right w:val="nil"/>
-          <w:between w:val="nil"/>
-        </w:pBdr>
-        <w:spacing w:after="0" w:line="276" w:lineRule="auto"/>
-        <w:jc w:val="both"/>
-        <w:rPr>
-          <w:rFonts w:ascii="Arial" w:eastAsia="Arial" w:hAnsi="Arial" w:cs="Arial"/>
-          <w:b/>
-          <w:color w:val="000000"/>
-          <w:sz w:val="20"/>
-          <w:szCs w:val="20"/>
-        </w:rPr>
-      </w:pPr>
-    </w:p>
-    <w:p>
-      <w:pPr>
-        <w:pBdr>
-          <w:top w:val="nil"/>
-          <w:left w:val="nil"/>
-          <w:bottom w:val="nil"/>
-          <w:right w:val="nil"/>
-          <w:between w:val="nil"/>
-        </w:pBdr>
-        <w:spacing w:after="0" w:line="276" w:lineRule="auto"/>
-        <w:jc w:val="both"/>
-        <w:rPr>
-          <w:rFonts w:ascii="Arial" w:eastAsia="Arial" w:hAnsi="Arial" w:cs="Arial"/>
-          <w:b/>
-          <w:color w:val="000000"/>
-          <w:sz w:val="20"/>
-          <w:szCs w:val="20"/>
-        </w:rPr>
-      </w:pPr>
-    </w:p>
-    <w:tbl>
-      <w:tblPr>
-        <w:tblW w:w="8828" w:type="dxa"/>
-        <w:tblBorders>
-          <w:top w:val="single" w:sz="4" w:space="0" w:color="BFBFBF"/>
-          <w:left w:val="single" w:sz="4" w:space="0" w:color="BFBFBF"/>
-          <w:bottom w:val="single" w:sz="4" w:space="0" w:color="BFBFBF"/>
-          <w:right w:val="single" w:sz="4" w:space="0" w:color="BFBFBF"/>
-          <w:insideH w:val="single" w:sz="4" w:space="0" w:color="BFBFBF"/>
-          <w:insideV w:val="single" w:sz="4" w:space="0" w:color="BFBFBF"/>
-        </w:tblBorders>
-        <w:tblLayout w:type="fixed"/>
-        <w:tblLook w:val="0400" w:firstRow="0" w:lastRow="0" w:firstColumn="0" w:lastColumn="0" w:noHBand="0" w:noVBand="1"/>
-      </w:tblPr>
-      <w:tblGrid>
-        <w:gridCol w:w="3397"/>
-        <w:gridCol w:w="5431"/>
-      </w:tblGrid>
-      <w:tr>
-        <w:tc>
-          <w:tcPr>
-            <w:tcW w:w="3397" w:type="dxa"/>
-          </w:tcPr>
-          <w:p>
-            <w:pPr>
-              <w:pBdr>
-                <w:top w:val="nil"/>
-                <w:left w:val="nil"/>
-                <w:bottom w:val="nil"/>
-                <w:right w:val="nil"/>
-                <w:between w:val="nil"/>
-              </w:pBdr>
-              <w:spacing w:line="276" w:lineRule="auto"/>
-              <w:rPr>
-                <w:rFonts w:ascii="Arial" w:eastAsia="Arial" w:hAnsi="Arial" w:cs="Arial"/>
-                <w:b/>
-                <w:color w:val="000000"/>
-                <w:sz w:val="20"/>
-                <w:szCs w:val="20"/>
-              </w:rPr>
-            </w:pPr>
-            <w:r>
-              <w:rPr>
-                <w:rFonts w:ascii="Arial" w:eastAsia="Arial" w:hAnsi="Arial" w:cs="Arial"/>
-                <w:b/>
-                <w:color w:val="000000"/>
-                <w:sz w:val="20"/>
-                <w:szCs w:val="20"/>
-              </w:rPr>
-              <w:t>ID  del requerimiento</w:t>
-            </w:r>
-          </w:p>
-        </w:tc>
-        <w:tc>
-          <w:tcPr>
-            <w:tcW w:w="5431" w:type="dxa"/>
-          </w:tcPr>
-          <w:p>
-            <w:pPr>
-              <w:widowControl w:val="0"/>
-              <w:pBdr>
-                <w:top w:val="nil"/>
-                <w:left w:val="nil"/>
-                <w:bottom w:val="nil"/>
-                <w:right w:val="nil"/>
-                <w:between w:val="nil"/>
-              </w:pBdr>
-              <w:tabs>
-                <w:tab w:val="left" w:pos="5460"/>
-              </w:tabs>
-              <w:spacing w:after="120"/>
-              <w:ind w:left="708" w:hanging="708"/>
-              <w:jc w:val="both"/>
-              <w:rPr>
-                <w:rFonts w:ascii="Arial" w:eastAsia="Arial" w:hAnsi="Arial" w:cs="Arial"/>
-                <w:color w:val="0000FF"/>
-                <w:sz w:val="20"/>
-                <w:szCs w:val="20"/>
-                <w:highlight w:val="white"/>
-              </w:rPr>
-            </w:pPr>
-            <w:r>
-              <w:rPr>
-                <w:rFonts w:ascii="Arial" w:eastAsia="Arial" w:hAnsi="Arial" w:cs="Arial"/>
-                <w:color w:val="000000" w:themeColor="text1"/>
-                <w:sz w:val="20"/>
-                <w:szCs w:val="20"/>
-                <w:highlight w:val="white"/>
-              </w:rPr>
-              <w:t>RF</w:t>
-            </w:r>
-            <w:r>
-              <w:rPr>
-                <w:rFonts w:ascii="Arial" w:eastAsia="Arial" w:hAnsi="Arial" w:cs="Arial"/>
-                <w:color w:val="000000" w:themeColor="text1"/>
-                <w:sz w:val="20"/>
-                <w:szCs w:val="20"/>
-                <w:highlight w:val="white"/>
-              </w:rPr>
-              <w:t>2</w:t>
-            </w:r>
-          </w:p>
-        </w:tc>
-      </w:tr>
-      <w:tr>
-        <w:tc>
-          <w:tcPr>
-            <w:tcW w:w="3397" w:type="dxa"/>
-          </w:tcPr>
-          <w:p>
-            <w:pPr>
-              <w:pBdr>
-                <w:top w:val="nil"/>
-                <w:left w:val="nil"/>
-                <w:bottom w:val="nil"/>
-                <w:right w:val="nil"/>
-                <w:between w:val="nil"/>
-              </w:pBdr>
-              <w:spacing w:line="276" w:lineRule="auto"/>
-              <w:rPr>
-                <w:rFonts w:ascii="Arial" w:eastAsia="Arial" w:hAnsi="Arial" w:cs="Arial"/>
-                <w:b/>
-                <w:color w:val="000000"/>
-                <w:sz w:val="20"/>
-                <w:szCs w:val="20"/>
-              </w:rPr>
-            </w:pPr>
-            <w:r>
-              <w:rPr>
-                <w:rFonts w:ascii="Arial" w:eastAsia="Arial" w:hAnsi="Arial" w:cs="Arial"/>
-                <w:b/>
-                <w:color w:val="000000"/>
-                <w:sz w:val="20"/>
-                <w:szCs w:val="20"/>
-              </w:rPr>
-              <w:t>Nombre del requerimiento</w:t>
-            </w:r>
-          </w:p>
-        </w:tc>
-        <w:tc>
-          <w:tcPr>
-            <w:tcW w:w="5431" w:type="dxa"/>
-          </w:tcPr>
-          <w:p>
-            <w:pPr>
-              <w:widowControl w:val="0"/>
-              <w:pBdr>
-                <w:top w:val="nil"/>
-                <w:left w:val="nil"/>
-                <w:bottom w:val="nil"/>
-                <w:right w:val="nil"/>
-                <w:between w:val="nil"/>
-              </w:pBdr>
-              <w:tabs>
-                <w:tab w:val="left" w:pos="5460"/>
-              </w:tabs>
-              <w:spacing w:after="120"/>
-              <w:ind w:left="708" w:hanging="708"/>
-              <w:jc w:val="both"/>
-              <w:rPr>
-                <w:rFonts w:ascii="Arial" w:eastAsia="Arial" w:hAnsi="Arial" w:cs="Arial"/>
-                <w:color w:val="000000" w:themeColor="text1"/>
-                <w:sz w:val="20"/>
-                <w:szCs w:val="20"/>
-                <w:highlight w:val="white"/>
-              </w:rPr>
-            </w:pPr>
-            <w:r>
-              <w:rPr>
-                <w:rFonts w:ascii="Arial" w:eastAsia="Arial" w:hAnsi="Arial" w:cs="Arial"/>
-                <w:color w:val="000000" w:themeColor="text1"/>
-                <w:sz w:val="20"/>
-                <w:szCs w:val="20"/>
-                <w:highlight w:val="white"/>
-              </w:rPr>
-              <w:t>Gestión de usuarios</w:t>
-            </w:r>
-          </w:p>
-        </w:tc>
-      </w:tr>
-      <w:tr>
-        <w:tc>
-          <w:tcPr>
-            <w:tcW w:w="3397" w:type="dxa"/>
-          </w:tcPr>
-          <w:p>
-            <w:pPr>
-              <w:pBdr>
-                <w:top w:val="nil"/>
-                <w:left w:val="nil"/>
-                <w:bottom w:val="nil"/>
-                <w:right w:val="nil"/>
-                <w:between w:val="nil"/>
-              </w:pBdr>
-              <w:spacing w:line="276" w:lineRule="auto"/>
-              <w:rPr>
-                <w:rFonts w:ascii="Arial" w:eastAsia="Arial" w:hAnsi="Arial" w:cs="Arial"/>
-                <w:b/>
-                <w:color w:val="000000"/>
-                <w:sz w:val="20"/>
-                <w:szCs w:val="20"/>
-              </w:rPr>
-            </w:pPr>
-            <w:r>
-              <w:rPr>
-                <w:rFonts w:ascii="Arial" w:eastAsia="Arial" w:hAnsi="Arial" w:cs="Arial"/>
-                <w:b/>
-                <w:color w:val="000000"/>
-                <w:sz w:val="20"/>
-                <w:szCs w:val="20"/>
-              </w:rPr>
-              <w:t>Descripción</w:t>
-            </w:r>
-          </w:p>
-        </w:tc>
-        <w:tc>
-          <w:tcPr>
-            <w:tcW w:w="5431" w:type="dxa"/>
-          </w:tcPr>
-          <w:p>
-            <w:pPr>
-              <w:widowControl w:val="0"/>
-              <w:pBdr>
-                <w:top w:val="nil"/>
-                <w:left w:val="nil"/>
-                <w:bottom w:val="nil"/>
-                <w:right w:val="nil"/>
-                <w:between w:val="nil"/>
-              </w:pBdr>
-              <w:tabs>
-                <w:tab w:val="left" w:pos="5460"/>
-              </w:tabs>
-              <w:spacing w:after="120"/>
-              <w:ind w:left="708" w:hanging="708"/>
-              <w:jc w:val="both"/>
-              <w:rPr>
-                <w:rFonts w:ascii="Arial" w:eastAsia="Arial" w:hAnsi="Arial" w:cs="Arial"/>
-                <w:color w:val="000000" w:themeColor="text1"/>
-                <w:sz w:val="20"/>
-                <w:szCs w:val="20"/>
-                <w:highlight w:val="white"/>
-              </w:rPr>
-            </w:pPr>
-            <w:r>
-              <w:rPr>
-                <w:rFonts w:ascii="Arial" w:eastAsia="Arial" w:hAnsi="Arial" w:cs="Arial"/>
-                <w:color w:val="000000" w:themeColor="text1"/>
-                <w:sz w:val="20"/>
-                <w:szCs w:val="20"/>
-                <w:highlight w:val="white"/>
-              </w:rPr>
-              <w:t xml:space="preserve">El software deberá permitir que los usuarios se registren, </w:t>
-            </w:r>
-            <w:r>
-              <w:rPr>
-                <w:rFonts w:ascii="Arial" w:eastAsia="Arial" w:hAnsi="Arial" w:cs="Arial"/>
-                <w:color w:val="000000" w:themeColor="text1"/>
-                <w:sz w:val="20"/>
-                <w:szCs w:val="20"/>
-                <w:highlight w:val="white"/>
-              </w:rPr>
-              <w:t xml:space="preserve">para que estos mismos </w:t>
-            </w:r>
-            <w:r>
-              <w:rPr>
-                <w:rFonts w:ascii="Arial" w:eastAsia="Arial" w:hAnsi="Arial" w:cs="Arial"/>
-                <w:color w:val="000000" w:themeColor="text1"/>
-                <w:sz w:val="20"/>
-                <w:szCs w:val="20"/>
-                <w:highlight w:val="white"/>
-              </w:rPr>
-              <w:t>puedan ingresar a la plataforma y publicar sus anuncios,</w:t>
-            </w:r>
-            <w:r>
-              <w:rPr>
-                <w:rFonts w:ascii="Arial" w:eastAsia="Arial" w:hAnsi="Arial" w:cs="Arial"/>
-                <w:color w:val="000000" w:themeColor="text1"/>
-                <w:sz w:val="20"/>
-                <w:szCs w:val="20"/>
-                <w:highlight w:val="white"/>
-              </w:rPr>
-              <w:t xml:space="preserve"> también deberá </w:t>
-            </w:r>
-            <w:r>
-              <w:rPr>
-                <w:rFonts w:ascii="Arial" w:eastAsia="Arial" w:hAnsi="Arial" w:cs="Arial"/>
-                <w:color w:val="000000" w:themeColor="text1"/>
-                <w:sz w:val="20"/>
-                <w:szCs w:val="20"/>
-                <w:highlight w:val="white"/>
-              </w:rPr>
-              <w:lastRenderedPageBreak/>
-              <w:t>dar la posibilidad de actualizar, consultar o eliminar los datos de los usuarios.</w:t>
-            </w:r>
-          </w:p>
-          <w:p>
-            <w:pPr>
-              <w:widowControl w:val="0"/>
-              <w:pBdr>
-                <w:top w:val="nil"/>
-                <w:left w:val="nil"/>
-                <w:bottom w:val="nil"/>
-                <w:right w:val="nil"/>
-                <w:between w:val="nil"/>
-              </w:pBdr>
-              <w:tabs>
-                <w:tab w:val="left" w:pos="5460"/>
-              </w:tabs>
-              <w:spacing w:after="120"/>
-              <w:ind w:left="708" w:hanging="708"/>
-              <w:jc w:val="both"/>
-              <w:rPr>
-                <w:rFonts w:ascii="Arial" w:eastAsia="Arial" w:hAnsi="Arial" w:cs="Arial"/>
-                <w:color w:val="000000" w:themeColor="text1"/>
-                <w:sz w:val="20"/>
-                <w:szCs w:val="20"/>
-                <w:highlight w:val="white"/>
-              </w:rPr>
-            </w:pPr>
-            <w:r>
-              <w:rPr>
-                <w:rFonts w:ascii="Arial" w:eastAsia="Arial" w:hAnsi="Arial" w:cs="Arial"/>
-                <w:color w:val="000000"/>
-                <w:sz w:val="20"/>
-                <w:szCs w:val="20"/>
-              </w:rPr>
-              <w:t>RF2.1 – Registro de usuarios en la plataforma</w:t>
-            </w:r>
-            <w:r>
-              <w:rPr>
-                <w:rFonts w:ascii="Arial" w:eastAsia="Arial" w:hAnsi="Arial" w:cs="Arial"/>
-                <w:color w:val="000000" w:themeColor="text1"/>
-                <w:sz w:val="20"/>
-                <w:szCs w:val="20"/>
-                <w:highlight w:val="white"/>
-              </w:rPr>
-              <w:t>: El sistema deberá permitir que los usuarios registren sus datos en la plataforma.</w:t>
-            </w:r>
-          </w:p>
-          <w:p>
-            <w:pPr>
-              <w:widowControl w:val="0"/>
-              <w:pBdr>
-                <w:top w:val="nil"/>
-                <w:left w:val="nil"/>
-                <w:bottom w:val="nil"/>
-                <w:right w:val="nil"/>
-                <w:between w:val="nil"/>
-              </w:pBdr>
-              <w:tabs>
-                <w:tab w:val="left" w:pos="5460"/>
-              </w:tabs>
-              <w:spacing w:after="120"/>
-              <w:ind w:left="708" w:hanging="708"/>
-              <w:jc w:val="both"/>
-              <w:rPr>
-                <w:rFonts w:ascii="Arial" w:eastAsia="Arial" w:hAnsi="Arial" w:cs="Arial"/>
-                <w:color w:val="000000" w:themeColor="text1"/>
-                <w:sz w:val="20"/>
-                <w:szCs w:val="20"/>
-                <w:highlight w:val="white"/>
-              </w:rPr>
-            </w:pPr>
-            <w:r>
-              <w:rPr>
-                <w:rFonts w:ascii="Arial" w:eastAsia="Arial" w:hAnsi="Arial" w:cs="Arial"/>
-                <w:color w:val="000000"/>
-                <w:sz w:val="20"/>
-                <w:szCs w:val="20"/>
-              </w:rPr>
-              <w:t>RF2.2 – Actualizar datos de usuario:</w:t>
-            </w:r>
-            <w:r>
-              <w:rPr>
-                <w:rFonts w:ascii="Arial" w:eastAsia="Arial" w:hAnsi="Arial" w:cs="Arial"/>
-                <w:color w:val="000000" w:themeColor="text1"/>
-                <w:sz w:val="20"/>
-                <w:szCs w:val="20"/>
-                <w:highlight w:val="white"/>
-              </w:rPr>
-              <w:t xml:space="preserve"> El sistema deberá permitir la actualización de estos datos</w:t>
-            </w:r>
-          </w:p>
-          <w:p>
-            <w:pPr>
-              <w:widowControl w:val="0"/>
-              <w:pBdr>
-                <w:top w:val="nil"/>
-                <w:left w:val="nil"/>
-                <w:bottom w:val="nil"/>
-                <w:right w:val="nil"/>
-                <w:between w:val="nil"/>
-              </w:pBdr>
-              <w:tabs>
-                <w:tab w:val="left" w:pos="5460"/>
-              </w:tabs>
-              <w:spacing w:after="120"/>
-              <w:ind w:left="708" w:hanging="708"/>
-              <w:jc w:val="both"/>
-              <w:rPr>
-                <w:rFonts w:ascii="Arial" w:eastAsia="Arial" w:hAnsi="Arial" w:cs="Arial"/>
-                <w:color w:val="000000" w:themeColor="text1"/>
-                <w:sz w:val="20"/>
-                <w:szCs w:val="20"/>
-                <w:highlight w:val="white"/>
-              </w:rPr>
-            </w:pPr>
-            <w:r>
-              <w:rPr>
-                <w:rFonts w:ascii="Arial" w:eastAsia="Arial" w:hAnsi="Arial" w:cs="Arial"/>
-                <w:color w:val="000000"/>
-                <w:sz w:val="20"/>
-                <w:szCs w:val="20"/>
-              </w:rPr>
-              <w:t>RF2.3 – Eliminar datos de usuario</w:t>
-            </w:r>
-            <w:r>
-              <w:rPr>
-                <w:rFonts w:ascii="Arial" w:eastAsia="Arial" w:hAnsi="Arial" w:cs="Arial"/>
-                <w:color w:val="000000" w:themeColor="text1"/>
-                <w:sz w:val="20"/>
-                <w:szCs w:val="20"/>
-                <w:highlight w:val="white"/>
-              </w:rPr>
-              <w:t>: El sistema deberá permitir eliminar estos datos</w:t>
-            </w:r>
-          </w:p>
-          <w:p>
-            <w:pPr>
-              <w:widowControl w:val="0"/>
-              <w:pBdr>
-                <w:top w:val="nil"/>
-                <w:left w:val="nil"/>
-                <w:bottom w:val="nil"/>
-                <w:right w:val="nil"/>
-                <w:between w:val="nil"/>
-              </w:pBdr>
-              <w:tabs>
-                <w:tab w:val="left" w:pos="5460"/>
-              </w:tabs>
-              <w:spacing w:after="120"/>
-              <w:jc w:val="both"/>
-              <w:rPr>
-                <w:rFonts w:ascii="Arial" w:eastAsia="Arial" w:hAnsi="Arial" w:cs="Arial"/>
-                <w:color w:val="0000FF"/>
-                <w:sz w:val="20"/>
-                <w:szCs w:val="20"/>
-                <w:highlight w:val="white"/>
-              </w:rPr>
-            </w:pPr>
-          </w:p>
-        </w:tc>
-      </w:tr>
-      <w:tr>
-        <w:tc>
-          <w:tcPr>
-            <w:tcW w:w="3397" w:type="dxa"/>
-          </w:tcPr>
-          <w:p>
-            <w:pPr>
-              <w:pBdr>
-                <w:top w:val="nil"/>
-                <w:left w:val="nil"/>
-                <w:bottom w:val="nil"/>
-                <w:right w:val="nil"/>
-                <w:between w:val="nil"/>
-              </w:pBdr>
-              <w:spacing w:line="276" w:lineRule="auto"/>
-              <w:rPr>
-                <w:rFonts w:ascii="Arial" w:eastAsia="Arial" w:hAnsi="Arial" w:cs="Arial"/>
-                <w:b/>
-                <w:color w:val="000000"/>
-                <w:sz w:val="20"/>
-                <w:szCs w:val="20"/>
-              </w:rPr>
-            </w:pPr>
-            <w:r>
-              <w:rPr>
-                <w:rFonts w:ascii="Arial" w:eastAsia="Arial" w:hAnsi="Arial" w:cs="Arial"/>
-                <w:b/>
-                <w:color w:val="000000"/>
-                <w:sz w:val="20"/>
-                <w:szCs w:val="20"/>
-              </w:rPr>
-              <w:lastRenderedPageBreak/>
-              <w:t>Prioridad</w:t>
-            </w:r>
-          </w:p>
-        </w:tc>
-        <w:tc>
-          <w:tcPr>
-            <w:tcW w:w="5431" w:type="dxa"/>
-          </w:tcPr>
-          <w:p>
-            <w:pPr>
-              <w:widowControl w:val="0"/>
-              <w:pBdr>
-                <w:top w:val="nil"/>
-                <w:left w:val="nil"/>
-                <w:bottom w:val="nil"/>
-                <w:right w:val="nil"/>
-                <w:between w:val="nil"/>
-              </w:pBdr>
-              <w:tabs>
-                <w:tab w:val="left" w:pos="5460"/>
-              </w:tabs>
-              <w:spacing w:after="120"/>
-              <w:jc w:val="both"/>
-              <w:rPr>
-                <w:rFonts w:ascii="Arial" w:eastAsia="Arial" w:hAnsi="Arial" w:cs="Arial"/>
-                <w:color w:val="000000" w:themeColor="text1"/>
-                <w:sz w:val="20"/>
-                <w:szCs w:val="20"/>
-                <w:highlight w:val="white"/>
-              </w:rPr>
-            </w:pPr>
-            <w:r>
-              <w:rPr>
-                <w:rFonts w:ascii="Arial" w:eastAsia="Arial" w:hAnsi="Arial" w:cs="Arial"/>
-                <w:color w:val="000000" w:themeColor="text1"/>
-                <w:sz w:val="20"/>
-                <w:szCs w:val="20"/>
-                <w:highlight w:val="white"/>
-              </w:rPr>
-              <w:t>Alta</w:t>
-            </w:r>
-          </w:p>
-        </w:tc>
-      </w:tr>
-    </w:tbl>
-    <w:p>
-      <w:pPr>
-        <w:pStyle w:val="Ttulo2"/>
-        <w:rPr>
-          <w:rFonts w:ascii="Arial" w:eastAsia="Arial" w:hAnsi="Arial" w:cs="Arial"/>
-          <w:color w:val="000000"/>
-          <w:sz w:val="20"/>
-          <w:szCs w:val="20"/>
-        </w:rPr>
-      </w:pPr>
-    </w:p>
     <w:p>
       <w:pPr>
         <w:rPr>
@@ -1977,7 +2183,17 @@
                 <w:sz w:val="20"/>
                 <w:szCs w:val="20"/>
               </w:rPr>
-              <w:t>ID  del requerimiento</w:t>
+              <w:t>ID del</w:t>
+            </w:r>
+            <w:r>
+              <w:rPr>
+                <w:rFonts w:ascii="Arial" w:eastAsia="Arial" w:hAnsi="Arial" w:cs="Arial"/>
+                <w:b/>
+                <w:color w:val="000000"/>
+                <w:sz w:val="20"/>
+                <w:szCs w:val="20"/>
+              </w:rPr>
+              <w:t xml:space="preserve"> requerimiento</w:t>
             </w:r>
           </w:p>
         </w:tc>
@@ -2198,7 +2414,37 @@
                 <w:szCs w:val="20"/>
                 <w:highlight w:val="white"/>
               </w:rPr>
-              <w:t>usuarios puedan administrar sus propios anuncios, y los administradores puedan administrar todos los anuncios en general.</w:t>
+              <w:t xml:space="preserve">usuarios puedan </w:t>
+            </w:r>
+            <w:r>
+              <w:rPr>
+                <w:rFonts w:ascii="Arial" w:eastAsia="Arial" w:hAnsi="Arial" w:cs="Arial"/>
+                <w:color w:val="000000" w:themeColor="text1"/>
+                <w:sz w:val="20"/>
+                <w:szCs w:val="20"/>
+                <w:highlight w:val="white"/>
+              </w:rPr>
+              <w:t xml:space="preserve">publicar y/o </w:t>
+            </w:r>
+            <w:r>
+              <w:rPr>
+                <w:rFonts w:ascii="Arial" w:eastAsia="Arial" w:hAnsi="Arial" w:cs="Arial"/>
+                <w:color w:val="000000" w:themeColor="text1"/>
+                <w:sz w:val="20"/>
+                <w:szCs w:val="20"/>
+                <w:highlight w:val="white"/>
+              </w:rPr>
+              <w:t xml:space="preserve">administrar sus propios anuncios, y los administradores puedan administrar </w:t>
+            </w:r>
+            <w:r>
+              <w:rPr>
+                <w:rFonts w:ascii="Arial" w:eastAsia="Arial" w:hAnsi="Arial" w:cs="Arial"/>
+                <w:color w:val="000000" w:themeColor="text1"/>
+                <w:sz w:val="20"/>
+                <w:szCs w:val="20"/>
+                <w:highlight w:val="white"/>
+              </w:rPr>
+              <w:t>los anuncios de los demás usuarios.</w:t>
             </w:r>
           </w:p>
           <w:p>
@@ -2341,7 +2587,28 @@
                 <w:szCs w:val="20"/>
                 <w:highlight w:val="white"/>
               </w:rPr>
-              <w:t>: El sistema deberá permitir la actualización de estos datos</w:t>
+              <w:t xml:space="preserve">: El sistema deberá </w:t>
+            </w:r>
+            <w:r>
+              <w:rPr>
+                <w:rFonts w:ascii="Arial" w:eastAsia="Arial" w:hAnsi="Arial" w:cs="Arial"/>
+                <w:color w:val="000000" w:themeColor="text1"/>
+                <w:sz w:val="20"/>
+                <w:szCs w:val="20"/>
+                <w:highlight w:val="white"/>
+              </w:rPr>
+              <w:lastRenderedPageBreak/>
+              <w:t>permitir la actualización de estos</w:t>
+            </w:r>
+            <w:r>
+              <w:rPr>
+                <w:rFonts w:ascii="Arial" w:eastAsia="Arial" w:hAnsi="Arial" w:cs="Arial"/>
+                <w:color w:val="000000" w:themeColor="text1"/>
+                <w:sz w:val="20"/>
+                <w:szCs w:val="20"/>
+                <w:highlight w:val="white"/>
+              </w:rPr>
+              <w:t xml:space="preserve"> anuncios</w:t>
             </w:r>
           </w:p>
           <w:p>
@@ -2403,7 +2670,17 @@
                 <w:szCs w:val="20"/>
                 <w:highlight w:val="white"/>
               </w:rPr>
-              <w:t xml:space="preserve"> El sistema deberá permitir eliminar estos datos</w:t>
+              <w:t xml:space="preserve"> El sistema deberá permitir eliminar estos </w:t>
+            </w:r>
+            <w:r>
+              <w:rPr>
+                <w:rFonts w:ascii="Arial" w:eastAsia="Arial" w:hAnsi="Arial" w:cs="Arial"/>
+                <w:color w:val="000000" w:themeColor="text1"/>
+                <w:sz w:val="20"/>
+                <w:szCs w:val="20"/>
+                <w:highlight w:val="white"/>
+              </w:rPr>
+              <w:t>anuncios</w:t>
             </w:r>
           </w:p>
           <w:p>
@@ -2464,17 +2741,47 @@
                 <w:szCs w:val="20"/>
                 <w:highlight w:val="white"/>
               </w:rPr>
-              <w:t xml:space="preserve">: El sistema deberá permitir la consulta y búsqueda de estos datos, por medio de filtros, por ejemplo: Buscar </w:t>
-            </w:r>
-            <w:r>
-              <w:rPr>
-                <w:rFonts w:ascii="Arial" w:eastAsia="Arial" w:hAnsi="Arial" w:cs="Arial"/>
-                <w:color w:val="000000" w:themeColor="text1"/>
-                <w:sz w:val="20"/>
-                <w:szCs w:val="20"/>
-                <w:highlight w:val="white"/>
-              </w:rPr>
-              <w:t>un anuncio por categoría.</w:t>
+              <w:t xml:space="preserve">: El sistema deberá permitir la consulta y búsqueda de estos </w:t>
+            </w:r>
+            <w:r>
+              <w:rPr>
+                <w:rFonts w:ascii="Arial" w:eastAsia="Arial" w:hAnsi="Arial" w:cs="Arial"/>
+                <w:color w:val="000000" w:themeColor="text1"/>
+                <w:sz w:val="20"/>
+                <w:szCs w:val="20"/>
+                <w:highlight w:val="white"/>
+              </w:rPr>
+              <w:t>anuncios</w:t>
+            </w:r>
+            <w:r>
+              <w:rPr>
+                <w:rFonts w:ascii="Arial" w:eastAsia="Arial" w:hAnsi="Arial" w:cs="Arial"/>
+                <w:color w:val="000000" w:themeColor="text1"/>
+                <w:sz w:val="20"/>
+                <w:szCs w:val="20"/>
+                <w:highlight w:val="white"/>
+              </w:rPr>
+              <w:t xml:space="preserve">, por medio de filtros, por ejemplo: Buscar </w:t>
+            </w:r>
+            <w:r>
+              <w:rPr>
+                <w:rFonts w:ascii="Arial" w:eastAsia="Arial" w:hAnsi="Arial" w:cs="Arial"/>
+                <w:color w:val="000000" w:themeColor="text1"/>
+                <w:sz w:val="20"/>
+                <w:szCs w:val="20"/>
+                <w:highlight w:val="white"/>
+              </w:rPr>
+              <w:t>un anuncio por categoría</w:t>
+            </w:r>
+            <w:r>
+              <w:rPr>
+                <w:rFonts w:ascii="Arial" w:eastAsia="Arial" w:hAnsi="Arial" w:cs="Arial"/>
+                <w:color w:val="000000" w:themeColor="text1"/>
+                <w:sz w:val="20"/>
+                <w:szCs w:val="20"/>
+                <w:highlight w:val="white"/>
+              </w:rPr>
+              <w:t xml:space="preserve"> de Deportes.</w:t>
             </w:r>
           </w:p>
         </w:tc>
@@ -2482,6 +2789,430 @@
     </w:tbl>
     <w:p/>
     <w:p/>
+    <w:p>
+      <w:pPr>
+        <w:rPr>
+          <w:rFonts w:ascii="Arial" w:hAnsi="Arial" w:cs="Arial"/>
+          <w:b/>
+          <w:bCs/>
+          <w:sz w:val="24"/>
+          <w:szCs w:val="24"/>
+        </w:rPr>
+      </w:pPr>
+      <w:r>
+        <w:rPr>
+          <w:rFonts w:ascii="Arial" w:hAnsi="Arial" w:cs="Arial"/>
+          <w:b/>
+          <w:bCs/>
+          <w:sz w:val="24"/>
+          <w:szCs w:val="24"/>
+        </w:rPr>
+        <w:t>Requisitos no funcionales</w:t>
+      </w:r>
+    </w:p>
+    <w:tbl>
+      <w:tblPr>
+        <w:tblW w:w="0" w:type="auto"/>
+        <w:tblCellMar>
+          <w:top w:w="15" w:type="dxa"/>
+          <w:left w:w="15" w:type="dxa"/>
+          <w:bottom w:w="15" w:type="dxa"/>
+          <w:right w:w="15" w:type="dxa"/>
+        </w:tblCellMar>
+        <w:tblLook w:val="04A0" w:firstRow="1" w:lastRow="0" w:firstColumn="1" w:lastColumn="0" w:noHBand="0" w:noVBand="1"/>
+      </w:tblPr>
+      <w:tblGrid>
+        <w:gridCol w:w="2018"/>
+        <w:gridCol w:w="6810"/>
+      </w:tblGrid>
+      <w:tr>
+        <w:tc>
+          <w:tcPr>
+            <w:tcW w:w="0" w:type="auto"/>
+            <w:tcBorders>
+              <w:top w:val="single" w:sz="4" w:space="0" w:color="BFBFBF"/>
+              <w:left w:val="single" w:sz="4" w:space="0" w:color="BFBFBF"/>
+              <w:bottom w:val="single" w:sz="4" w:space="0" w:color="BFBFBF"/>
+              <w:right w:val="single" w:sz="4" w:space="0" w:color="BFBFBF"/>
+            </w:tcBorders>
+            <w:tcMar>
+              <w:top w:w="55" w:type="dxa"/>
+              <w:left w:w="115" w:type="dxa"/>
+              <w:bottom w:w="55" w:type="dxa"/>
+              <w:right w:w="115" w:type="dxa"/>
+            </w:tcMar>
+            <w:hideMark/>
+          </w:tcPr>
+          <w:p>
+            <w:pPr>
+              <w:spacing w:after="0" w:line="240" w:lineRule="auto"/>
+              <w:rPr>
+                <w:rFonts w:ascii="Times New Roman" w:eastAsia="Times New Roman" w:hAnsi="Times New Roman" w:cs="Times New Roman"/>
+                <w:color w:val="000000" w:themeColor="text1"/>
+                <w:sz w:val="24"/>
+                <w:szCs w:val="24"/>
+                <w:lang w:eastAsia="es-CO"/>
+              </w:rPr>
+            </w:pPr>
+            <w:r>
+              <w:rPr>
+                <w:rFonts w:ascii="Arial" w:eastAsia="Times New Roman" w:hAnsi="Arial" w:cs="Arial"/>
+                <w:b/>
+                <w:bCs/>
+                <w:color w:val="000000" w:themeColor="text1"/>
+                <w:sz w:val="20"/>
+                <w:szCs w:val="20"/>
+                <w:lang w:eastAsia="es-CO"/>
+              </w:rPr>
+              <w:t>Código – Nombre</w:t>
+            </w:r>
+          </w:p>
+        </w:tc>
+        <w:tc>
+          <w:tcPr>
+            <w:tcW w:w="0" w:type="auto"/>
+            <w:tcBorders>
+              <w:top w:val="single" w:sz="4" w:space="0" w:color="BFBFBF"/>
+              <w:left w:val="single" w:sz="4" w:space="0" w:color="BFBFBF"/>
+              <w:bottom w:val="single" w:sz="4" w:space="0" w:color="BFBFBF"/>
+              <w:right w:val="single" w:sz="4" w:space="0" w:color="BFBFBF"/>
+            </w:tcBorders>
+            <w:tcMar>
+              <w:top w:w="55" w:type="dxa"/>
+              <w:left w:w="115" w:type="dxa"/>
+              <w:bottom w:w="55" w:type="dxa"/>
+              <w:right w:w="115" w:type="dxa"/>
+            </w:tcMar>
+            <w:hideMark/>
+          </w:tcPr>
+          <w:p>
+            <w:pPr>
+              <w:spacing w:after="0" w:line="240" w:lineRule="auto"/>
+              <w:rPr>
+                <w:rFonts w:ascii="Times New Roman" w:eastAsia="Times New Roman" w:hAnsi="Times New Roman" w:cs="Times New Roman"/>
+                <w:color w:val="000000" w:themeColor="text1"/>
+                <w:sz w:val="24"/>
+                <w:szCs w:val="24"/>
+                <w:lang w:eastAsia="es-CO"/>
+              </w:rPr>
+            </w:pPr>
+            <w:r>
+              <w:rPr>
+                <w:rFonts w:ascii="Arial" w:eastAsia="Times New Roman" w:hAnsi="Arial" w:cs="Arial"/>
+                <w:b/>
+                <w:bCs/>
+                <w:color w:val="000000" w:themeColor="text1"/>
+                <w:sz w:val="20"/>
+                <w:szCs w:val="20"/>
+                <w:lang w:eastAsia="es-CO"/>
+              </w:rPr>
+              <w:t>Descripción</w:t>
+            </w:r>
+          </w:p>
+        </w:tc>
+      </w:tr>
+      <w:tr>
+        <w:tc>
+          <w:tcPr>
+            <w:tcW w:w="0" w:type="auto"/>
+            <w:gridSpan w:val="2"/>
+            <w:tcBorders>
+              <w:top w:val="single" w:sz="4" w:space="0" w:color="BFBFBF"/>
+              <w:left w:val="single" w:sz="4" w:space="0" w:color="BFBFBF"/>
+              <w:bottom w:val="single" w:sz="4" w:space="0" w:color="BFBFBF"/>
+              <w:right w:val="single" w:sz="4" w:space="0" w:color="BFBFBF"/>
+            </w:tcBorders>
+            <w:tcMar>
+              <w:top w:w="55" w:type="dxa"/>
+              <w:left w:w="115" w:type="dxa"/>
+              <w:bottom w:w="55" w:type="dxa"/>
+              <w:right w:w="115" w:type="dxa"/>
+            </w:tcMar>
+            <w:hideMark/>
+          </w:tcPr>
+          <w:p>
+            <w:pPr>
+              <w:spacing w:after="120" w:line="240" w:lineRule="auto"/>
+              <w:rPr>
+                <w:rFonts w:ascii="Times New Roman" w:eastAsia="Times New Roman" w:hAnsi="Times New Roman" w:cs="Times New Roman"/>
+                <w:sz w:val="24"/>
+                <w:szCs w:val="24"/>
+                <w:lang w:eastAsia="es-CO"/>
+              </w:rPr>
+            </w:pPr>
+            <w:r>
+              <w:rPr>
+                <w:rFonts w:ascii="Arial" w:eastAsia="Times New Roman" w:hAnsi="Arial" w:cs="Arial"/>
+                <w:b/>
+                <w:bCs/>
+                <w:color w:val="000000"/>
+                <w:sz w:val="20"/>
+                <w:szCs w:val="20"/>
+                <w:shd w:val="clear" w:color="auto" w:fill="FFFFFF"/>
+                <w:lang w:eastAsia="es-CO"/>
+              </w:rPr>
+              <w:t>Seguridad</w:t>
+            </w:r>
+            <w:r>
+              <w:rPr>
+                <w:rFonts w:ascii="Arial" w:eastAsia="Times New Roman" w:hAnsi="Arial" w:cs="Arial"/>
+                <w:i/>
+                <w:iCs/>
+                <w:color w:val="0000FF"/>
+                <w:sz w:val="20"/>
+                <w:szCs w:val="20"/>
+                <w:shd w:val="clear" w:color="auto" w:fill="FFFFFF"/>
+                <w:lang w:eastAsia="es-CO"/>
+              </w:rPr>
+              <w:br/>
+            </w:r>
+            <w:r>
+              <w:rPr>
+                <w:rFonts w:ascii="Arial" w:eastAsia="Times New Roman" w:hAnsi="Arial" w:cs="Arial"/>
+                <w:i/>
+                <w:iCs/>
+                <w:color w:val="0000FF"/>
+                <w:sz w:val="20"/>
+                <w:szCs w:val="20"/>
+                <w:shd w:val="clear" w:color="auto" w:fill="FFFFFF"/>
+                <w:lang w:eastAsia="es-CO"/>
+              </w:rPr>
+              <w:br/>
+            </w:r>
+          </w:p>
+        </w:tc>
+      </w:tr>
+      <w:tr>
+        <w:tc>
+          <w:tcPr>
+            <w:tcW w:w="0" w:type="auto"/>
+            <w:tcBorders>
+              <w:top w:val="single" w:sz="4" w:space="0" w:color="BFBFBF"/>
+              <w:left w:val="single" w:sz="4" w:space="0" w:color="BFBFBF"/>
+              <w:bottom w:val="single" w:sz="4" w:space="0" w:color="BFBFBF"/>
+              <w:right w:val="single" w:sz="4" w:space="0" w:color="BFBFBF"/>
+            </w:tcBorders>
+            <w:tcMar>
+              <w:top w:w="55" w:type="dxa"/>
+              <w:left w:w="115" w:type="dxa"/>
+              <w:bottom w:w="55" w:type="dxa"/>
+              <w:right w:w="115" w:type="dxa"/>
+            </w:tcMar>
+            <w:hideMark/>
+          </w:tcPr>
+          <w:p>
+            <w:pPr>
+              <w:spacing w:after="0" w:line="240" w:lineRule="auto"/>
+              <w:jc w:val="both"/>
+              <w:rPr>
+                <w:rFonts w:ascii="Times New Roman" w:eastAsia="Times New Roman" w:hAnsi="Times New Roman" w:cs="Times New Roman"/>
+                <w:sz w:val="24"/>
+                <w:szCs w:val="24"/>
+                <w:lang w:eastAsia="es-CO"/>
+              </w:rPr>
+            </w:pPr>
+            <w:r>
+              <w:rPr>
+                <w:rFonts w:ascii="Arial" w:eastAsia="Times New Roman" w:hAnsi="Arial" w:cs="Arial"/>
+                <w:color w:val="000000"/>
+                <w:sz w:val="20"/>
+                <w:szCs w:val="20"/>
+                <w:lang w:eastAsia="es-CO"/>
+              </w:rPr>
+              <w:t xml:space="preserve">RNF01 – </w:t>
+            </w:r>
+            <w:r>
+              <w:rPr>
+                <w:rFonts w:ascii="Arial" w:eastAsia="Times New Roman" w:hAnsi="Arial" w:cs="Arial"/>
+                <w:color w:val="000000"/>
+                <w:sz w:val="20"/>
+                <w:szCs w:val="20"/>
+                <w:lang w:eastAsia="es-CO"/>
+              </w:rPr>
+              <w:t>Sistema de autenticación</w:t>
+            </w:r>
+          </w:p>
+        </w:tc>
+        <w:tc>
+          <w:tcPr>
+            <w:tcW w:w="0" w:type="auto"/>
+            <w:tcBorders>
+              <w:top w:val="single" w:sz="4" w:space="0" w:color="BFBFBF"/>
+              <w:left w:val="single" w:sz="4" w:space="0" w:color="BFBFBF"/>
+              <w:bottom w:val="single" w:sz="4" w:space="0" w:color="BFBFBF"/>
+              <w:right w:val="single" w:sz="4" w:space="0" w:color="BFBFBF"/>
+            </w:tcBorders>
+            <w:tcMar>
+              <w:top w:w="55" w:type="dxa"/>
+              <w:left w:w="115" w:type="dxa"/>
+              <w:bottom w:w="55" w:type="dxa"/>
+              <w:right w:w="115" w:type="dxa"/>
+            </w:tcMar>
+            <w:hideMark/>
+          </w:tcPr>
+          <w:p>
+            <w:pPr>
+              <w:spacing w:after="0" w:line="240" w:lineRule="auto"/>
+              <w:jc w:val="both"/>
+              <w:rPr>
+                <w:rFonts w:ascii="Times New Roman" w:eastAsia="Times New Roman" w:hAnsi="Times New Roman" w:cs="Times New Roman"/>
+                <w:sz w:val="24"/>
+                <w:szCs w:val="24"/>
+                <w:lang w:eastAsia="es-CO"/>
+              </w:rPr>
+            </w:pPr>
+            <w:r>
+              <w:rPr>
+                <w:rFonts w:ascii="Arial" w:hAnsi="Arial" w:cs="Arial"/>
+                <w:color w:val="000000"/>
+                <w:sz w:val="20"/>
+                <w:szCs w:val="20"/>
+              </w:rPr>
+              <w:t xml:space="preserve">Los usuarios deberán registrarse con su </w:t>
+            </w:r>
+            <w:r>
+              <w:rPr>
+                <w:rFonts w:ascii="Arial" w:hAnsi="Arial" w:cs="Arial"/>
+                <w:color w:val="000000"/>
+                <w:sz w:val="20"/>
+                <w:szCs w:val="20"/>
+              </w:rPr>
+              <w:t>nombre de usuario o correo electrónico</w:t>
+            </w:r>
+            <w:r>
+              <w:rPr>
+                <w:rFonts w:ascii="Arial" w:hAnsi="Arial" w:cs="Arial"/>
+                <w:color w:val="000000"/>
+                <w:sz w:val="20"/>
+                <w:szCs w:val="20"/>
+              </w:rPr>
+              <w:t xml:space="preserve"> y contraseña, para así</w:t>
+            </w:r>
+            <w:r>
+              <w:rPr>
+                <w:rFonts w:ascii="Arial" w:hAnsi="Arial" w:cs="Arial"/>
+                <w:color w:val="000000"/>
+                <w:sz w:val="20"/>
+                <w:szCs w:val="20"/>
+              </w:rPr>
+              <w:t xml:space="preserve"> poder autenticarse en la plataforma y</w:t>
+            </w:r>
+            <w:r>
+              <w:rPr>
+                <w:rFonts w:ascii="Arial" w:hAnsi="Arial" w:cs="Arial"/>
+                <w:color w:val="000000"/>
+                <w:sz w:val="20"/>
+                <w:szCs w:val="20"/>
+              </w:rPr>
+              <w:t xml:space="preserve"> tener más seguridad en la plataforma.</w:t>
+            </w:r>
+          </w:p>
+        </w:tc>
+      </w:tr>
+      <w:tr>
+        <w:tc>
+          <w:tcPr>
+            <w:tcW w:w="0" w:type="auto"/>
+            <w:tcBorders>
+              <w:top w:val="single" w:sz="4" w:space="0" w:color="BFBFBF"/>
+              <w:left w:val="single" w:sz="4" w:space="0" w:color="BFBFBF"/>
+              <w:bottom w:val="single" w:sz="4" w:space="0" w:color="BFBFBF"/>
+              <w:right w:val="single" w:sz="4" w:space="0" w:color="BFBFBF"/>
+            </w:tcBorders>
+            <w:tcMar>
+              <w:top w:w="55" w:type="dxa"/>
+              <w:left w:w="115" w:type="dxa"/>
+              <w:bottom w:w="55" w:type="dxa"/>
+              <w:right w:w="115" w:type="dxa"/>
+            </w:tcMar>
+            <w:hideMark/>
+          </w:tcPr>
+          <w:p>
+            <w:pPr>
+              <w:spacing w:after="0" w:line="240" w:lineRule="auto"/>
+              <w:jc w:val="both"/>
+              <w:rPr>
+                <w:rFonts w:ascii="Times New Roman" w:eastAsia="Times New Roman" w:hAnsi="Times New Roman" w:cs="Times New Roman"/>
+                <w:sz w:val="24"/>
+                <w:szCs w:val="24"/>
+                <w:lang w:eastAsia="es-CO"/>
+              </w:rPr>
+            </w:pPr>
+            <w:r>
+              <w:rPr>
+                <w:rFonts w:ascii="Arial" w:eastAsia="Times New Roman" w:hAnsi="Arial" w:cs="Arial"/>
+                <w:color w:val="000000"/>
+                <w:sz w:val="20"/>
+                <w:szCs w:val="20"/>
+                <w:lang w:eastAsia="es-CO"/>
+              </w:rPr>
+              <w:t xml:space="preserve">RNF02 – </w:t>
+            </w:r>
+            <w:r>
+              <w:rPr>
+                <w:rFonts w:ascii="Arial" w:eastAsia="Times New Roman" w:hAnsi="Arial" w:cs="Arial"/>
+                <w:color w:val="000000"/>
+                <w:sz w:val="20"/>
+                <w:szCs w:val="20"/>
+                <w:lang w:eastAsia="es-CO"/>
+              </w:rPr>
+              <w:t xml:space="preserve">Administración </w:t>
+            </w:r>
+          </w:p>
+        </w:tc>
+        <w:tc>
+          <w:tcPr>
+            <w:tcW w:w="0" w:type="auto"/>
+            <w:tcBorders>
+              <w:top w:val="single" w:sz="4" w:space="0" w:color="BFBFBF"/>
+              <w:left w:val="single" w:sz="4" w:space="0" w:color="BFBFBF"/>
+              <w:bottom w:val="single" w:sz="4" w:space="0" w:color="BFBFBF"/>
+              <w:right w:val="single" w:sz="4" w:space="0" w:color="BFBFBF"/>
+            </w:tcBorders>
+            <w:tcMar>
+              <w:top w:w="55" w:type="dxa"/>
+              <w:left w:w="115" w:type="dxa"/>
+              <w:bottom w:w="55" w:type="dxa"/>
+              <w:right w:w="115" w:type="dxa"/>
+            </w:tcMar>
+            <w:hideMark/>
+          </w:tcPr>
+          <w:p>
+            <w:pPr>
+              <w:spacing w:after="0" w:line="240" w:lineRule="auto"/>
+              <w:jc w:val="both"/>
+              <w:rPr>
+                <w:rFonts w:ascii="Times New Roman" w:eastAsia="Times New Roman" w:hAnsi="Times New Roman" w:cs="Times New Roman"/>
+                <w:sz w:val="24"/>
+                <w:szCs w:val="24"/>
+                <w:lang w:eastAsia="es-CO"/>
+              </w:rPr>
+            </w:pPr>
+            <w:r>
+              <w:rPr>
+                <w:rFonts w:ascii="Arial" w:eastAsia="Times New Roman" w:hAnsi="Arial" w:cs="Arial"/>
+                <w:color w:val="000000"/>
+                <w:sz w:val="20"/>
+                <w:szCs w:val="20"/>
+                <w:lang w:eastAsia="es-CO"/>
+              </w:rPr>
+              <w:t>La plataforma cuenta con una interfaz de Admin que tiene acceso único a los Administradores, donde estos podrán gestionar los usuarios o gestionar las publicaciones o anuncios y así tener un control de la plataforma mas estable.</w:t>
+            </w:r>
+          </w:p>
+        </w:tc>
+      </w:tr>
+    </w:tbl>
+    <w:p>
+      <w:pPr>
+        <w:rPr>
+          <w:rFonts w:ascii="Arial" w:hAnsi="Arial" w:cs="Arial"/>
+          <w:b/>
+          <w:bCs/>
+          <w:sz w:val="24"/>
+          <w:szCs w:val="24"/>
+        </w:rPr>
+      </w:pPr>
+    </w:p>
     <w:p/>
     <w:p/>
     <w:p/>
@@ -2512,45 +3243,6 @@
     </w:sectPr>
   </w:body>
 </w:document>
-</file>
-
-<file path=word/comments.xml><?xml version="1.0" encoding="utf-8"?>
-<w:comments xmlns:wpc="http://schemas.microsoft.com/office/word/2010/wordprocessingCanvas" xmlns:cx="http://schemas.microsoft.com/office/drawing/2014/chartex" xmlns:cx1="http://schemas.microsoft.com/office/drawing/2015/9/8/chartex" xmlns:cx2="http://schemas.microsoft.com/office/drawing/2015/10/21/chartex" xmlns:cx3="http://schemas.microsoft.com/office/drawing/2016/5/9/chartex" xmlns:cx4="http://schemas.microsoft.com/office/drawing/2016/5/10/chartex" xmlns:cx5="http://schemas.microsoft.com/office/drawing/2016/5/11/chartex" xmlns:cx6="http://schemas.microsoft.com/office/drawing/2016/5/12/chartex" xmlns:cx7="http://schemas.microsoft.com/office/drawing/2016/5/13/chartex" xmlns:cx8="http://schemas.microsoft.com/office/drawing/2016/5/14/chartex" xmlns:mc="http://schemas.openxmlformats.org/markup-compatibility/2006" xmlns:aink="http://schemas.microsoft.com/office/drawing/2016/ink" xmlns:am3d="http://schemas.microsoft.com/office/drawing/2017/model3d" xmlns:o="urn:schemas-microsoft-com:office:office" xmlns:r="http://schemas.openxmlformats.org/officeDocument/2006/relationships" xmlns:m="http://schemas.openxmlformats.org/officeDocument/2006/math" xmlns:v="urn:schemas-microsoft-com:vml" xmlns:wp14="http://schemas.microsoft.com/office/word/2010/wordprocessingDrawing" xmlns:wp="http://schemas.openxmlformats.org/drawingml/2006/wordprocessingDrawing" xmlns:w10="urn:schemas-microsoft-com:office:word" xmlns:w="http://schemas.openxmlformats.org/wordprocessingml/2006/main" xmlns:w14="http://schemas.microsoft.com/office/word/2010/wordml" xmlns:w15="http://schemas.microsoft.com/office/word/2012/wordml" xmlns:w16cex="http://schemas.microsoft.com/office/word/2018/wordml/cex" xmlns:w16cid="http://schemas.microsoft.com/office/word/2016/wordml/cid" xmlns:w16="http://schemas.microsoft.com/office/word/2018/wordml" xmlns:w16se="http://schemas.microsoft.com/office/word/2015/wordml/symex" xmlns:wpg="http://schemas.microsoft.com/office/word/2010/wordprocessingGroup" xmlns:wpi="http://schemas.microsoft.com/office/word/2010/wordprocessingInk" xmlns:wne="http://schemas.microsoft.com/office/word/2006/wordml" xmlns:wps="http://schemas.microsoft.com/office/word/2010/wordprocessingShape" mc:Ignorable="w14 w15 w16se w16cid w16 w16cex wp14">
-  <w:comment w:id="0" w:author="SENA" w:date="2021-09-01T09:03:00Z" w:initials="S">
-    <w:p>
-      <w:pPr>
-        <w:pStyle w:val="Textocomentario"/>
-      </w:pPr>
-      <w:r>
-        <w:rPr>
-          <w:rStyle w:val="Refdecomentario"/>
-        </w:rPr>
-        <w:annotationRef/>
-      </w:r>
-      <w:r>
-        <w:t>explicito</w:t>
-      </w:r>
-    </w:p>
-  </w:comment>
-</w:comments>
-</file>
-
-<file path=word/commentsExtended.xml><?xml version="1.0" encoding="utf-8"?>
-<w15:commentsEx xmlns:wpc="http://schemas.microsoft.com/office/word/2010/wordprocessingCanvas" xmlns:cx="http://schemas.microsoft.com/office/drawing/2014/chartex" xmlns:cx1="http://schemas.microsoft.com/office/drawing/2015/9/8/chartex" xmlns:cx2="http://schemas.microsoft.com/office/drawing/2015/10/21/chartex" xmlns:cx3="http://schemas.microsoft.com/office/drawing/2016/5/9/chartex" xmlns:cx4="http://schemas.microsoft.com/office/drawing/2016/5/10/chartex" xmlns:cx5="http://schemas.microsoft.com/office/drawing/2016/5/11/chartex" xmlns:cx6="http://schemas.microsoft.com/office/drawing/2016/5/12/chartex" xmlns:cx7="http://schemas.microsoft.com/office/drawing/2016/5/13/chartex" xmlns:cx8="http://schemas.microsoft.com/office/drawing/2016/5/14/chartex" xmlns:mc="http://schemas.openxmlformats.org/markup-compatibility/2006" xmlns:aink="http://schemas.microsoft.com/office/drawing/2016/ink" xmlns:am3d="http://schemas.microsoft.com/office/drawing/2017/model3d" xmlns:o="urn:schemas-microsoft-com:office:office" xmlns:r="http://schemas.openxmlformats.org/officeDocument/2006/relationships" xmlns:m="http://schemas.openxmlformats.org/officeDocument/2006/math" xmlns:v="urn:schemas-microsoft-com:vml" xmlns:wp14="http://schemas.microsoft.com/office/word/2010/wordprocessingDrawing" xmlns:wp="http://schemas.openxmlformats.org/drawingml/2006/wordprocessingDrawing" xmlns:w10="urn:schemas-microsoft-com:office:word" xmlns:w="http://schemas.openxmlformats.org/wordprocessingml/2006/main" xmlns:w14="http://schemas.microsoft.com/office/word/2010/wordml" xmlns:w15="http://schemas.microsoft.com/office/word/2012/wordml" xmlns:w16cex="http://schemas.microsoft.com/office/word/2018/wordml/cex" xmlns:w16cid="http://schemas.microsoft.com/office/word/2016/wordml/cid" xmlns:w16="http://schemas.microsoft.com/office/word/2018/wordml" xmlns:w16se="http://schemas.microsoft.com/office/word/2015/wordml/symex" xmlns:wpg="http://schemas.microsoft.com/office/word/2010/wordprocessingGroup" xmlns:wpi="http://schemas.microsoft.com/office/word/2010/wordprocessingInk" xmlns:wne="http://schemas.microsoft.com/office/word/2006/wordml" xmlns:wps="http://schemas.microsoft.com/office/word/2010/wordprocessingShape" mc:Ignorable="w14 w15 w16se w16cid w16 w16cex wp14">
-  <w15:commentEx w15:paraId="658E7682" w15:done="0"/>
-</w15:commentsEx>
-</file>
-
-<file path=word/commentsExtensible.xml><?xml version="1.0" encoding="utf-8"?>
-<w16cex:commentsExtensible xmlns:wpc="http://schemas.microsoft.com/office/word/2010/wordprocessingCanvas" xmlns:cx="http://schemas.microsoft.com/office/drawing/2014/chartex" xmlns:cx1="http://schemas.microsoft.com/office/drawing/2015/9/8/chartex" xmlns:cx2="http://schemas.microsoft.com/office/drawing/2015/10/21/chartex" xmlns:cx3="http://schemas.microsoft.com/office/drawing/2016/5/9/chartex" xmlns:cx4="http://schemas.microsoft.com/office/drawing/2016/5/10/chartex" xmlns:cx5="http://schemas.microsoft.com/office/drawing/2016/5/11/chartex" xmlns:cx6="http://schemas.microsoft.com/office/drawing/2016/5/12/chartex" xmlns:cx7="http://schemas.microsoft.com/office/drawing/2016/5/13/chartex" xmlns:cx8="http://schemas.microsoft.com/office/drawing/2016/5/14/chartex" xmlns:mc="http://schemas.openxmlformats.org/markup-compatibility/2006" xmlns:aink="http://schemas.microsoft.com/office/drawing/2016/ink" xmlns:am3d="http://schemas.microsoft.com/office/drawing/2017/model3d" xmlns:o="urn:schemas-microsoft-com:office:office" xmlns:r="http://schemas.openxmlformats.org/officeDocument/2006/relationships" xmlns:m="http://schemas.openxmlformats.org/officeDocument/2006/math" xmlns:v="urn:schemas-microsoft-com:vml" xmlns:wp14="http://schemas.microsoft.com/office/word/2010/wordprocessingDrawing" xmlns:wp="http://schemas.openxmlformats.org/drawingml/2006/wordprocessingDrawing" xmlns:w10="urn:schemas-microsoft-com:office:word" xmlns:w="http://schemas.openxmlformats.org/wordprocessingml/2006/main" xmlns:w14="http://schemas.microsoft.com/office/word/2010/wordml" xmlns:w15="http://schemas.microsoft.com/office/word/2012/wordml" xmlns:w16cex="http://schemas.microsoft.com/office/word/2018/wordml/cex" xmlns:w16cid="http://schemas.microsoft.com/office/word/2016/wordml/cid" xmlns:w16="http://schemas.microsoft.com/office/word/2018/wordml" xmlns:w16se="http://schemas.microsoft.com/office/word/2015/wordml/symex" xmlns:wpg="http://schemas.microsoft.com/office/word/2010/wordprocessingGroup" xmlns:wpi="http://schemas.microsoft.com/office/word/2010/wordprocessingInk" xmlns:wne="http://schemas.microsoft.com/office/word/2006/wordml" xmlns:wps="http://schemas.microsoft.com/office/word/2010/wordprocessingShape" mc:Ignorable="w14 w15 w16se w16cid w16 w16cex wp14">
-  <w16cex:commentExtensible w16cex:durableId="24D9C061" w16cex:dateUtc="2021-09-01T14:03:00Z"/>
-</w16cex:commentsExtensible>
-</file>
-
-<file path=word/commentsIds.xml><?xml version="1.0" encoding="utf-8"?>
-<w16cid:commentsIds xmlns:wpc="http://schemas.microsoft.com/office/word/2010/wordprocessingCanvas" xmlns:cx="http://schemas.microsoft.com/office/drawing/2014/chartex" xmlns:cx1="http://schemas.microsoft.com/office/drawing/2015/9/8/chartex" xmlns:cx2="http://schemas.microsoft.com/office/drawing/2015/10/21/chartex" xmlns:cx3="http://schemas.microsoft.com/office/drawing/2016/5/9/chartex" xmlns:cx4="http://schemas.microsoft.com/office/drawing/2016/5/10/chartex" xmlns:cx5="http://schemas.microsoft.com/office/drawing/2016/5/11/chartex" xmlns:cx6="http://schemas.microsoft.com/office/drawing/2016/5/12/chartex" xmlns:cx7="http://schemas.microsoft.com/office/drawing/2016/5/13/chartex" xmlns:cx8="http://schemas.microsoft.com/office/drawing/2016/5/14/chartex" xmlns:mc="http://schemas.openxmlformats.org/markup-compatibility/2006" xmlns:aink="http://schemas.microsoft.com/office/drawing/2016/ink" xmlns:am3d="http://schemas.microsoft.com/office/drawing/2017/model3d" xmlns:o="urn:schemas-microsoft-com:office:office" xmlns:r="http://schemas.openxmlformats.org/officeDocument/2006/relationships" xmlns:m="http://schemas.openxmlformats.org/officeDocument/2006/math" xmlns:v="urn:schemas-microsoft-com:vml" xmlns:wp14="http://schemas.microsoft.com/office/word/2010/wordprocessingDrawing" xmlns:wp="http://schemas.openxmlformats.org/drawingml/2006/wordprocessingDrawing" xmlns:w10="urn:schemas-microsoft-com:office:word" xmlns:w="http://schemas.openxmlformats.org/wordprocessingml/2006/main" xmlns:w14="http://schemas.microsoft.com/office/word/2010/wordml" xmlns:w15="http://schemas.microsoft.com/office/word/2012/wordml" xmlns:w16cex="http://schemas.microsoft.com/office/word/2018/wordml/cex" xmlns:w16cid="http://schemas.microsoft.com/office/word/2016/wordml/cid" xmlns:w16="http://schemas.microsoft.com/office/word/2018/wordml" xmlns:w16se="http://schemas.microsoft.com/office/word/2015/wordml/symex" xmlns:wpg="http://schemas.microsoft.com/office/word/2010/wordprocessingGroup" xmlns:wpi="http://schemas.microsoft.com/office/word/2010/wordprocessingInk" xmlns:wne="http://schemas.microsoft.com/office/word/2006/wordml" xmlns:wps="http://schemas.microsoft.com/office/word/2010/wordprocessingShape" mc:Ignorable="w14 w15 w16se w16cid w16 w16cex wp14">
-  <w16cid:commentId w16cid:paraId="658E7682" w16cid:durableId="24D9C061"/>
-</w16cid:commentsIds>
 </file>
 
 <file path=word/numbering.xml><?xml version="1.0" encoding="utf-8"?>
@@ -2645,14 +3337,6 @@
     <w:abstractNumId w:val="0"/>
   </w:num>
 </w:numbering>
-</file>
-
-<file path=word/people.xml><?xml version="1.0" encoding="utf-8"?>
-<w15:people xmlns:wpc="http://schemas.microsoft.com/office/word/2010/wordprocessingCanvas" xmlns:cx="http://schemas.microsoft.com/office/drawing/2014/chartex" xmlns:cx1="http://schemas.microsoft.com/office/drawing/2015/9/8/chartex" xmlns:cx2="http://schemas.microsoft.com/office/drawing/2015/10/21/chartex" xmlns:cx3="http://schemas.microsoft.com/office/drawing/2016/5/9/chartex" xmlns:cx4="http://schemas.microsoft.com/office/drawing/2016/5/10/chartex" xmlns:cx5="http://schemas.microsoft.com/office/drawing/2016/5/11/chartex" xmlns:cx6="http://schemas.microsoft.com/office/drawing/2016/5/12/chartex" xmlns:cx7="http://schemas.microsoft.com/office/drawing/2016/5/13/chartex" xmlns:cx8="http://schemas.microsoft.com/office/drawing/2016/5/14/chartex" xmlns:mc="http://schemas.openxmlformats.org/markup-compatibility/2006" xmlns:aink="http://schemas.microsoft.com/office/drawing/2016/ink" xmlns:am3d="http://schemas.microsoft.com/office/drawing/2017/model3d" xmlns:o="urn:schemas-microsoft-com:office:office" xmlns:r="http://schemas.openxmlformats.org/officeDocument/2006/relationships" xmlns:m="http://schemas.openxmlformats.org/officeDocument/2006/math" xmlns:v="urn:schemas-microsoft-com:vml" xmlns:wp14="http://schemas.microsoft.com/office/word/2010/wordprocessingDrawing" xmlns:wp="http://schemas.openxmlformats.org/drawingml/2006/wordprocessingDrawing" xmlns:w10="urn:schemas-microsoft-com:office:word" xmlns:w="http://schemas.openxmlformats.org/wordprocessingml/2006/main" xmlns:w14="http://schemas.microsoft.com/office/word/2010/wordml" xmlns:w15="http://schemas.microsoft.com/office/word/2012/wordml" xmlns:w16cex="http://schemas.microsoft.com/office/word/2018/wordml/cex" xmlns:w16cid="http://schemas.microsoft.com/office/word/2016/wordml/cid" xmlns:w16="http://schemas.microsoft.com/office/word/2018/wordml" xmlns:w16se="http://schemas.microsoft.com/office/word/2015/wordml/symex" xmlns:wpg="http://schemas.microsoft.com/office/word/2010/wordprocessingGroup" xmlns:wpi="http://schemas.microsoft.com/office/word/2010/wordprocessingInk" xmlns:wne="http://schemas.microsoft.com/office/word/2006/wordml" xmlns:wps="http://schemas.microsoft.com/office/word/2010/wordprocessingShape" mc:Ignorable="w14 w15 w16se w16cid w16 w16cex wp14">
-  <w15:person w15:author="SENA">
-    <w15:presenceInfo w15:providerId="None" w15:userId="SENA"/>
-  </w15:person>
-</w15:people>
 </file>
 
 <file path=word/styles.xml><?xml version="1.0" encoding="utf-8"?>
@@ -3225,76 +3909,21 @@
       </w:tblCellMar>
     </w:tblPr>
   </w:style>
-  <w:style w:type="character" w:styleId="Refdecomentario">
-    <w:name w:val="annotation reference"/>
-    <w:basedOn w:val="Fuentedeprrafopredeter"/>
+  <w:style w:type="paragraph" w:styleId="NormalWeb">
+    <w:name w:val="Normal (Web)"/>
+    <w:basedOn w:val="Normal"/>
     <w:uiPriority w:val="99"/>
     <w:semiHidden/>
     <w:unhideWhenUsed/>
-    <w:rsid w:val="0073247B"/>
-    <w:rPr>
-      <w:sz w:val="16"/>
-      <w:szCs w:val="16"/>
-    </w:rPr>
-  </w:style>
-  <w:style w:type="paragraph" w:styleId="Textocomentario">
-    <w:name w:val="annotation text"/>
-    <w:basedOn w:val="Normal"/>
-    <w:link w:val="TextocomentarioCar"/>
-    <w:uiPriority w:val="99"/>
-    <w:semiHidden/>
-    <w:unhideWhenUsed/>
-    <w:rsid w:val="0073247B"/>
+    <w:rsid w:val="001C2C56"/>
     <w:pPr>
-      <w:spacing w:line="240" w:lineRule="auto"/>
+      <w:spacing w:before="100" w:beforeAutospacing="1" w:after="100" w:afterAutospacing="1" w:line="240" w:lineRule="auto"/>
     </w:pPr>
     <w:rPr>
-      <w:sz w:val="20"/>
-      <w:szCs w:val="20"/>
-    </w:rPr>
-  </w:style>
-  <w:style w:type="character" w:customStyle="1" w:styleId="TextocomentarioCar">
-    <w:name w:val="Texto comentario Car"/>
-    <w:basedOn w:val="Fuentedeprrafopredeter"/>
-    <w:link w:val="Textocomentario"/>
-    <w:uiPriority w:val="99"/>
-    <w:semiHidden/>
-    <w:rsid w:val="0073247B"/>
-    <w:rPr>
-      <w:rFonts w:ascii="Calibri" w:eastAsia="Calibri" w:hAnsi="Calibri" w:cs="Calibri"/>
-      <w:sz w:val="20"/>
-      <w:szCs w:val="20"/>
-      <w:lang w:val="es-CO"/>
-    </w:rPr>
-  </w:style>
-  <w:style w:type="paragraph" w:styleId="Asuntodelcomentario">
-    <w:name w:val="annotation subject"/>
-    <w:basedOn w:val="Textocomentario"/>
-    <w:next w:val="Textocomentario"/>
-    <w:link w:val="AsuntodelcomentarioCar"/>
-    <w:uiPriority w:val="99"/>
-    <w:semiHidden/>
-    <w:unhideWhenUsed/>
-    <w:rsid w:val="0073247B"/>
-    <w:rPr>
-      <w:b/>
-      <w:bCs/>
-    </w:rPr>
-  </w:style>
-  <w:style w:type="character" w:customStyle="1" w:styleId="AsuntodelcomentarioCar">
-    <w:name w:val="Asunto del comentario Car"/>
-    <w:basedOn w:val="TextocomentarioCar"/>
-    <w:link w:val="Asuntodelcomentario"/>
-    <w:uiPriority w:val="99"/>
-    <w:semiHidden/>
-    <w:rsid w:val="0073247B"/>
-    <w:rPr>
-      <w:rFonts w:ascii="Calibri" w:eastAsia="Calibri" w:hAnsi="Calibri" w:cs="Calibri"/>
-      <w:b/>
-      <w:bCs/>
-      <w:sz w:val="20"/>
-      <w:szCs w:val="20"/>
-      <w:lang w:val="es-CO"/>
+      <w:rFonts w:ascii="Times New Roman" w:eastAsia="Times New Roman" w:hAnsi="Times New Roman" w:cs="Times New Roman"/>
+      <w:sz w:val="24"/>
+      <w:szCs w:val="24"/>
+      <w:lang w:eastAsia="es-CO"/>
     </w:rPr>
   </w:style>
 </w:styles>

</xml_diff>